<commit_message>
Graph Euler way task
</commit_message>
<xml_diff>
--- a/СГТУ 2024/Grafi/Отчеты.docx
+++ b/СГТУ 2024/Grafi/Отчеты.docx
@@ -53,7 +53,7 @@
           <w:r>
             <w:fldChar w:fldCharType="separate"/>
           </w:r>
-          <w:hyperlink w:anchor="_Toc179467037" w:history="1">
+          <w:hyperlink w:anchor="_Toc180966552" w:history="1">
             <w:r>
               <w:rPr>
                 <w:rStyle w:val="a6"/>
@@ -80,7 +80,7 @@
                 <w:noProof/>
                 <w:webHidden/>
               </w:rPr>
-              <w:instrText xml:space="preserve"> PAGEREF _Toc179467037 \h </w:instrText>
+              <w:instrText xml:space="preserve"> PAGEREF _Toc180966552 \h </w:instrText>
             </w:r>
             <w:r>
               <w:rPr>
@@ -123,7 +123,7 @@
               <w:lang w:eastAsia="ru-RU"/>
             </w:rPr>
           </w:pPr>
-          <w:hyperlink w:anchor="_Toc179467038" w:history="1">
+          <w:hyperlink w:anchor="_Toc180966553" w:history="1">
             <w:r>
               <w:rPr>
                 <w:rStyle w:val="a6"/>
@@ -150,7 +150,7 @@
                 <w:noProof/>
                 <w:webHidden/>
               </w:rPr>
-              <w:instrText xml:space="preserve"> PAGEREF _Toc179467038 \h </w:instrText>
+              <w:instrText xml:space="preserve"> PAGEREF _Toc180966553 \h </w:instrText>
             </w:r>
             <w:r>
               <w:rPr>
@@ -193,13 +193,13 @@
               <w:lang w:eastAsia="ru-RU"/>
             </w:rPr>
           </w:pPr>
-          <w:hyperlink w:anchor="_Toc179467039" w:history="1">
+          <w:hyperlink w:anchor="_Toc180966554" w:history="1">
             <w:r>
               <w:rPr>
                 <w:rStyle w:val="a6"/>
                 <w:noProof/>
               </w:rPr>
-              <w:t>Занятие 4:</w:t>
+              <w:t>Занятие 4: СДАНО</w:t>
             </w:r>
             <w:r>
               <w:rPr>
@@ -220,7 +220,7 @@
                 <w:noProof/>
                 <w:webHidden/>
               </w:rPr>
-              <w:instrText xml:space="preserve"> PAGEREF _Toc179467039 \h </w:instrText>
+              <w:instrText xml:space="preserve"> PAGEREF _Toc180966554 \h </w:instrText>
             </w:r>
             <w:r>
               <w:rPr>
@@ -263,7 +263,7 @@
               <w:lang w:eastAsia="ru-RU"/>
             </w:rPr>
           </w:pPr>
-          <w:hyperlink w:anchor="_Toc179467040" w:history="1">
+          <w:hyperlink w:anchor="_Toc180966555" w:history="1">
             <w:r>
               <w:rPr>
                 <w:rStyle w:val="a6"/>
@@ -290,7 +290,7 @@
                 <w:noProof/>
                 <w:webHidden/>
               </w:rPr>
-              <w:instrText xml:space="preserve"> PAGEREF _Toc179467040 \h </w:instrText>
+              <w:instrText xml:space="preserve"> PAGEREF _Toc180966555 \h </w:instrText>
             </w:r>
             <w:r>
               <w:rPr>
@@ -333,7 +333,7 @@
               <w:lang w:eastAsia="ru-RU"/>
             </w:rPr>
           </w:pPr>
-          <w:hyperlink w:anchor="_Toc179467041" w:history="1">
+          <w:hyperlink w:anchor="_Toc180966556" w:history="1">
             <w:r>
               <w:rPr>
                 <w:rStyle w:val="a6"/>
@@ -360,7 +360,7 @@
                 <w:noProof/>
                 <w:webHidden/>
               </w:rPr>
-              <w:instrText xml:space="preserve"> PAGEREF _Toc179467041 \h </w:instrText>
+              <w:instrText xml:space="preserve"> PAGEREF _Toc180966556 \h </w:instrText>
             </w:r>
             <w:r>
               <w:rPr>
@@ -403,13 +403,13 @@
               <w:lang w:eastAsia="ru-RU"/>
             </w:rPr>
           </w:pPr>
-          <w:hyperlink w:anchor="_Toc179467042" w:history="1">
+          <w:hyperlink w:anchor="_Toc180966557" w:history="1">
             <w:r>
               <w:rPr>
                 <w:rStyle w:val="a6"/>
                 <w:noProof/>
               </w:rPr>
-              <w:t>Занятие 7. Алгоритм поиска в глубину и поиска в ширину</w:t>
+              <w:t>Занятие 7. Алгоритм поиска в глубину и поиска в ширину СДАНО</w:t>
             </w:r>
             <w:r>
               <w:rPr>
@@ -430,7 +430,7 @@
                 <w:noProof/>
                 <w:webHidden/>
               </w:rPr>
-              <w:instrText xml:space="preserve"> PAGEREF _Toc179467042 \h </w:instrText>
+              <w:instrText xml:space="preserve"> PAGEREF _Toc180966557 \h </w:instrText>
             </w:r>
             <w:r>
               <w:rPr>
@@ -473,13 +473,13 @@
               <w:lang w:eastAsia="ru-RU"/>
             </w:rPr>
           </w:pPr>
-          <w:hyperlink w:anchor="_Toc179467043" w:history="1">
+          <w:hyperlink w:anchor="_Toc180966558" w:history="1">
             <w:r>
               <w:rPr>
                 <w:rStyle w:val="a6"/>
                 <w:noProof/>
               </w:rPr>
-              <w:t>Занятие 8 Алгоритм поиска минимального остовного дерева:</w:t>
+              <w:t>Занятие 8 Алгоритм поиска минимального остовного дерева: СДАНО</w:t>
             </w:r>
             <w:r>
               <w:rPr>
@@ -500,7 +500,7 @@
                 <w:noProof/>
                 <w:webHidden/>
               </w:rPr>
-              <w:instrText xml:space="preserve"> PAGEREF _Toc179467043 \h </w:instrText>
+              <w:instrText xml:space="preserve"> PAGEREF _Toc180966558 \h </w:instrText>
             </w:r>
             <w:r>
               <w:rPr>
@@ -543,13 +543,13 @@
               <w:lang w:eastAsia="ru-RU"/>
             </w:rPr>
           </w:pPr>
-          <w:hyperlink w:anchor="_Toc179467044" w:history="1">
+          <w:hyperlink w:anchor="_Toc180966559" w:history="1">
             <w:r>
               <w:rPr>
                 <w:rStyle w:val="a6"/>
                 <w:noProof/>
               </w:rPr>
-              <w:t>Занятие 8. Эйлеровы и гамильтоновы графы</w:t>
+              <w:t>Занятие 9. Эйлеровы и гамильтоновы графы</w:t>
             </w:r>
             <w:r>
               <w:rPr>
@@ -570,7 +570,7 @@
                 <w:noProof/>
                 <w:webHidden/>
               </w:rPr>
-              <w:instrText xml:space="preserve"> PAGEREF _Toc179467044 \h </w:instrText>
+              <w:instrText xml:space="preserve"> PAGEREF _Toc180966559 \h </w:instrText>
             </w:r>
             <w:r>
               <w:rPr>
@@ -613,7 +613,7 @@
               <w:lang w:eastAsia="ru-RU"/>
             </w:rPr>
           </w:pPr>
-          <w:hyperlink w:anchor="_Toc179467045" w:history="1">
+          <w:hyperlink w:anchor="_Toc180966560" w:history="1">
             <w:r>
               <w:rPr>
                 <w:rStyle w:val="a6"/>
@@ -623,6 +623,20 @@
             </w:r>
             <w:r>
               <w:rPr>
+                <w:rStyle w:val="a6"/>
+                <w:noProof/>
+              </w:rPr>
+              <w:t xml:space="preserve"> </w:t>
+            </w:r>
+            <w:r>
+              <w:rPr>
+                <w:rStyle w:val="a6"/>
+                <w:noProof/>
+              </w:rPr>
+              <w:t>СДАНО</w:t>
+            </w:r>
+            <w:r>
+              <w:rPr>
                 <w:noProof/>
                 <w:webHidden/>
               </w:rPr>
@@ -640,7 +654,7 @@
                 <w:noProof/>
                 <w:webHidden/>
               </w:rPr>
-              <w:instrText xml:space="preserve"> PAGEREF _Toc179467045 \h </w:instrText>
+              <w:instrText xml:space="preserve"> PAGEREF _Toc180966560 \h </w:instrText>
             </w:r>
             <w:r>
               <w:rPr>
@@ -660,7 +674,7 @@
                 <w:noProof/>
                 <w:webHidden/>
               </w:rPr>
-              <w:t>29</w:t>
+              <w:t>36</w:t>
             </w:r>
             <w:r>
               <w:rPr>
@@ -697,7 +711,7 @@
       <w:pPr>
         <w:pStyle w:val="1"/>
       </w:pPr>
-      <w:bookmarkStart w:id="0" w:name="_Toc179467037"/>
+      <w:bookmarkStart w:id="0" w:name="_Toc180966552"/>
       <w:r>
         <w:t>Занятие 2</w:t>
       </w:r>
@@ -1300,7 +1314,7 @@
       <w:pPr>
         <w:pStyle w:val="1"/>
       </w:pPr>
-      <w:bookmarkStart w:id="1" w:name="_Toc179467038"/>
+      <w:bookmarkStart w:id="1" w:name="_Toc180966553"/>
       <w:r>
         <w:lastRenderedPageBreak/>
         <w:t>ЗАНЯТИЕ 3</w:t>
@@ -6862,9 +6876,15 @@
       <w:pPr>
         <w:pStyle w:val="1"/>
       </w:pPr>
-      <w:bookmarkStart w:id="2" w:name="_Toc179467039"/>
+      <w:bookmarkStart w:id="2" w:name="_Toc180966554"/>
       <w:r>
         <w:t>Занятие 4:</w:t>
+      </w:r>
+      <w:r>
+        <w:t xml:space="preserve"> </w:t>
+      </w:r>
+      <w:r>
+        <w:t>СДАНО</w:t>
       </w:r>
       <w:bookmarkEnd w:id="2"/>
     </w:p>
@@ -8220,7 +8240,7 @@
       <w:pPr>
         <w:pStyle w:val="1"/>
       </w:pPr>
-      <w:bookmarkStart w:id="3" w:name="_Toc179467040"/>
+      <w:bookmarkStart w:id="3" w:name="_Toc180966555"/>
       <w:r>
         <w:t xml:space="preserve">Занятие </w:t>
       </w:r>
@@ -8806,7 +8826,7 @@
       <w:pPr>
         <w:pStyle w:val="1"/>
       </w:pPr>
-      <w:bookmarkStart w:id="4" w:name="_Toc179467041"/>
+      <w:bookmarkStart w:id="4" w:name="_Toc180966556"/>
       <w:r>
         <w:lastRenderedPageBreak/>
         <w:t xml:space="preserve">Занятие 6. Код </w:t>
@@ -9384,9 +9404,15 @@
       <w:pPr>
         <w:pStyle w:val="1"/>
       </w:pPr>
-      <w:bookmarkStart w:id="5" w:name="_Toc179467042"/>
+      <w:bookmarkStart w:id="5" w:name="_Toc180966557"/>
       <w:r>
         <w:t>Занятие 7. Алгоритм поиска в глубину и поиска в ширину</w:t>
+      </w:r>
+      <w:r>
+        <w:t xml:space="preserve"> </w:t>
+      </w:r>
+      <w:r>
+        <w:t>СДАНО</w:t>
       </w:r>
       <w:bookmarkEnd w:id="5"/>
     </w:p>
@@ -9772,7 +9798,7 @@
       <w:pPr>
         <w:pStyle w:val="1"/>
       </w:pPr>
-      <w:bookmarkStart w:id="6" w:name="_Toc179467043"/>
+      <w:bookmarkStart w:id="6" w:name="_Toc180966558"/>
       <w:r>
         <w:lastRenderedPageBreak/>
         <w:t xml:space="preserve">Занятие </w:t>
@@ -9797,21 +9823,37 @@
       <w:r>
         <w:t>:</w:t>
       </w:r>
+      <w:r>
+        <w:t xml:space="preserve"> СДАНО</w:t>
+      </w:r>
       <w:bookmarkEnd w:id="6"/>
     </w:p>
     <w:p>
-      <w:r>
-        <w:t>Задание 1</w:t>
-      </w:r>
-      <w:r>
-        <w:t>:</w:t>
-      </w:r>
-      <w:r>
+      <w:pPr>
+        <w:rPr>
+          <w:sz w:val="28"/>
+          <w:szCs w:val="28"/>
+        </w:rPr>
+      </w:pPr>
+      <w:r>
+        <w:rPr>
+          <w:sz w:val="28"/>
+          <w:szCs w:val="28"/>
+        </w:rPr>
+        <w:t>Задание 1:</w:t>
+      </w:r>
+      <w:r>
+        <w:rPr>
+          <w:sz w:val="28"/>
+          <w:szCs w:val="28"/>
+        </w:rPr>
         <w:t xml:space="preserve"> </w:t>
       </w:r>
       <w:r>
         <w:rPr>
           <w:noProof/>
+          <w:sz w:val="28"/>
+          <w:szCs w:val="28"/>
         </w:rPr>
         <w:drawing>
           <wp:inline distT="0" distB="0" distL="0" distR="0" wp14:anchorId="640A10AC" wp14:editId="34326A92">
@@ -9851,94 +9893,179 @@
       </w:r>
     </w:p>
     <w:p>
-      <w:r>
-        <w:t>Задание 2</w:t>
-      </w:r>
-      <w:r>
-        <w:t>:</w:t>
-      </w:r>
-      <w:r>
+      <w:pPr>
+        <w:rPr>
+          <w:sz w:val="28"/>
+          <w:szCs w:val="28"/>
+        </w:rPr>
+      </w:pPr>
+      <w:r>
+        <w:rPr>
+          <w:sz w:val="28"/>
+          <w:szCs w:val="28"/>
+        </w:rPr>
+        <w:t>Задание 2:</w:t>
+      </w:r>
+      <w:r>
+        <w:rPr>
+          <w:sz w:val="28"/>
+          <w:szCs w:val="28"/>
+        </w:rPr>
+        <w:t xml:space="preserve"> Даны точки на плоскости, являющиеся вершинами полного графа. Вес ребра равен расстоянию между точками, соответствующими концам этого ребра. Требуется в этом графе найти </w:t>
+      </w:r>
+      <w:proofErr w:type="spellStart"/>
+      <w:r>
+        <w:rPr>
+          <w:sz w:val="28"/>
+          <w:szCs w:val="28"/>
+        </w:rPr>
+        <w:t>остовное</w:t>
+      </w:r>
+      <w:proofErr w:type="spellEnd"/>
+      <w:r>
+        <w:rPr>
+          <w:sz w:val="28"/>
+          <w:szCs w:val="28"/>
+        </w:rPr>
+        <w:t xml:space="preserve"> дерево минимального веса.</w:t>
+      </w:r>
+      <w:r>
+        <w:rPr>
+          <w:sz w:val="28"/>
+          <w:szCs w:val="28"/>
+        </w:rPr>
         <w:t xml:space="preserve"> </w:t>
       </w:r>
       <w:r>
-        <w:t xml:space="preserve">Даны точки на плоскости, являющиеся вершинами полного графа. Вес ребра равен расстоянию между точками, соответствующими концам этого ребра. Требуется в этом графе найти </w:t>
-      </w:r>
-      <w:proofErr w:type="spellStart"/>
-      <w:r>
-        <w:t>остовное</w:t>
-      </w:r>
-      <w:proofErr w:type="spellEnd"/>
-      <w:r>
-        <w:t xml:space="preserve"> дерево минимального веса.</w:t>
-      </w:r>
-      <w:r>
-        <w:t xml:space="preserve"> </w:t>
-      </w:r>
-      <w:r>
-        <w:rPr>
+        <w:rPr>
+          <w:sz w:val="28"/>
+          <w:szCs w:val="28"/>
           <w:lang w:val="en-US"/>
         </w:rPr>
         <w:t>Lesson</w:t>
       </w:r>
       <w:r>
-        <w:t>10 -</w:t>
-      </w:r>
-      <w:r>
-        <w:t xml:space="preserve">&gt; </w:t>
-      </w:r>
-      <w:r>
-        <w:rPr>
+        <w:rPr>
+          <w:sz w:val="28"/>
+          <w:szCs w:val="28"/>
+        </w:rPr>
+        <w:t xml:space="preserve">10 -&gt; </w:t>
+      </w:r>
+      <w:r>
+        <w:rPr>
+          <w:sz w:val="28"/>
+          <w:szCs w:val="28"/>
           <w:lang w:val="en-US"/>
         </w:rPr>
         <w:t>ex</w:t>
       </w:r>
       <w:r>
+        <w:rPr>
+          <w:sz w:val="28"/>
+          <w:szCs w:val="28"/>
+        </w:rPr>
         <w:t>_2()</w:t>
       </w:r>
     </w:p>
     <w:p>
-      <w:r>
+      <w:pPr>
+        <w:rPr>
+          <w:sz w:val="28"/>
+          <w:szCs w:val="28"/>
+        </w:rPr>
+      </w:pPr>
+      <w:r>
+        <w:rPr>
+          <w:sz w:val="28"/>
+          <w:szCs w:val="28"/>
+        </w:rPr>
         <w:br w:type="page"/>
       </w:r>
     </w:p>
     <w:p>
       <w:pPr>
         <w:pStyle w:val="1"/>
+        <w:rPr>
+          <w:sz w:val="28"/>
+          <w:szCs w:val="28"/>
+        </w:rPr>
       </w:pPr>
-      <w:bookmarkStart w:id="7" w:name="_Toc179467044"/>
-      <w:r>
+      <w:bookmarkStart w:id="7" w:name="_Toc180966559"/>
+      <w:r>
+        <w:rPr>
+          <w:sz w:val="28"/>
+          <w:szCs w:val="28"/>
+        </w:rPr>
         <w:lastRenderedPageBreak/>
         <w:t xml:space="preserve">Занятие </w:t>
       </w:r>
       <w:r>
+        <w:rPr>
+          <w:sz w:val="28"/>
+          <w:szCs w:val="28"/>
+        </w:rPr>
         <w:t>9</w:t>
       </w:r>
       <w:r>
+        <w:rPr>
+          <w:sz w:val="28"/>
+          <w:szCs w:val="28"/>
+        </w:rPr>
         <w:t>. Эйлеровы и гамильтоновы графы</w:t>
       </w:r>
       <w:bookmarkEnd w:id="7"/>
     </w:p>
     <w:p>
-      <w:r>
+      <w:pPr>
+        <w:rPr>
+          <w:sz w:val="28"/>
+          <w:szCs w:val="28"/>
+        </w:rPr>
+      </w:pPr>
+      <w:r>
+        <w:rPr>
+          <w:sz w:val="28"/>
+          <w:szCs w:val="28"/>
+        </w:rPr>
         <w:t>Задание 1</w:t>
       </w:r>
       <w:r>
-        <w:t xml:space="preserve"> </w:t>
-      </w:r>
-      <w:r>
-        <w:t xml:space="preserve">Укажите сначала номера всех эйлеровых графов в порядке возрастания, а затем – номера всех </w:t>
+        <w:rPr>
+          <w:sz w:val="28"/>
+          <w:szCs w:val="28"/>
+        </w:rPr>
+        <w:t xml:space="preserve"> Укажите сначала номера всех эйлеровых графов в порядке возрастания, а затем – номера всех </w:t>
       </w:r>
       <w:proofErr w:type="spellStart"/>
       <w:r>
+        <w:rPr>
+          <w:sz w:val="28"/>
+          <w:szCs w:val="28"/>
+        </w:rPr>
         <w:t>полуэйлеровых</w:t>
       </w:r>
       <w:proofErr w:type="spellEnd"/>
       <w:r>
+        <w:rPr>
+          <w:sz w:val="28"/>
+          <w:szCs w:val="28"/>
+        </w:rPr>
         <w:t xml:space="preserve"> (также в порядке возрастания)</w:t>
       </w:r>
     </w:p>
     <w:p>
-      <w:r>
+      <w:pPr>
+        <w:rPr>
+          <w:sz w:val="28"/>
+          <w:szCs w:val="28"/>
+        </w:rPr>
+      </w:pPr>
+      <w:r>
+        <w:rPr>
+          <w:noProof/>
+          <w:sz w:val="28"/>
+          <w:szCs w:val="28"/>
+        </w:rPr>
         <w:drawing>
           <wp:inline distT="0" distB="0" distL="0" distR="0" wp14:anchorId="665B2FCA" wp14:editId="534533B8">
             <wp:extent cx="3452159" cy="4244708"/>
@@ -9977,115 +10104,142 @@
       </w:r>
     </w:p>
     <w:p>
-      <w:r>
+      <w:pPr>
+        <w:rPr>
+          <w:sz w:val="28"/>
+          <w:szCs w:val="28"/>
+        </w:rPr>
+      </w:pPr>
+      <w:r>
+        <w:rPr>
+          <w:sz w:val="28"/>
+          <w:szCs w:val="28"/>
+        </w:rPr>
         <w:t>Эйлеров цикл: 3</w:t>
       </w:r>
       <w:r>
+        <w:rPr>
+          <w:sz w:val="28"/>
+          <w:szCs w:val="28"/>
+        </w:rPr>
         <w:t>, 4, 5, 10</w:t>
       </w:r>
     </w:p>
     <w:p>
-      <w:r>
+      <w:pPr>
+        <w:rPr>
+          <w:sz w:val="28"/>
+          <w:szCs w:val="28"/>
+        </w:rPr>
+      </w:pPr>
+      <w:r>
+        <w:rPr>
+          <w:sz w:val="28"/>
+          <w:szCs w:val="28"/>
+        </w:rPr>
         <w:t>Эйлеров путь</w:t>
       </w:r>
       <w:r>
+        <w:rPr>
+          <w:sz w:val="28"/>
+          <w:szCs w:val="28"/>
+        </w:rPr>
         <w:t>: 8,11</w:t>
       </w:r>
     </w:p>
     <w:p>
       <w:pPr>
         <w:rPr>
+          <w:sz w:val="28"/>
+          <w:szCs w:val="28"/>
+        </w:rPr>
+      </w:pPr>
+      <w:r>
+        <w:rPr>
+          <w:sz w:val="28"/>
+          <w:szCs w:val="28"/>
+        </w:rPr>
+        <w:t>Ничего из: 9, 1, 2, 7,</w:t>
+      </w:r>
+      <w:r>
+        <w:rPr>
+          <w:sz w:val="28"/>
+          <w:szCs w:val="28"/>
+        </w:rPr>
+        <w:t xml:space="preserve"> </w:t>
+      </w:r>
+      <w:r>
+        <w:rPr>
+          <w:sz w:val="28"/>
+          <w:szCs w:val="28"/>
+        </w:rPr>
+        <w:t>12</w:t>
+      </w:r>
+      <w:r>
+        <w:rPr>
+          <w:sz w:val="28"/>
+          <w:szCs w:val="28"/>
+        </w:rPr>
+        <w:t>, 6</w:t>
+      </w:r>
+    </w:p>
+    <w:p>
+      <w:pPr>
+        <w:rPr>
+          <w:sz w:val="28"/>
+          <w:szCs w:val="28"/>
           <w:lang w:val="en-US"/>
         </w:rPr>
       </w:pPr>
       <w:r>
-        <w:t>Ничего из: 9</w:t>
-      </w:r>
-      <w:r>
-        <w:t>, 1, 2, 7,</w:t>
-      </w:r>
-      <w:r>
-        <w:rPr>
-          <w:lang w:val="en-US"/>
+        <w:rPr>
+          <w:sz w:val="28"/>
+          <w:szCs w:val="28"/>
+        </w:rPr>
+        <w:t>Задание 2</w:t>
+      </w:r>
+      <w:r>
+        <w:rPr>
+          <w:sz w:val="28"/>
+          <w:szCs w:val="28"/>
         </w:rPr>
         <w:t xml:space="preserve"> </w:t>
       </w:r>
-      <w:r>
-        <w:t>12</w:t>
-      </w:r>
-      <w:r>
-        <w:rPr>
-          <w:lang w:val="en-US"/>
-        </w:rPr>
-        <w:t>, 6</w:t>
-      </w:r>
-    </w:p>
-    <w:p>
-      <w:r>
-        <w:t>Задание 2</w:t>
-      </w:r>
-      <w:r>
-        <w:t xml:space="preserve"> </w:t>
-      </w:r>
-    </w:p>
-    <w:p>
-      <w:r>
-        <w:t>Задание 3</w:t>
-      </w:r>
-      <w:r>
-        <w:t xml:space="preserve"> – </w:t>
-      </w:r>
-      <w:r>
-        <w:t>Имеется кусок проволоки длиной 12 сантиметров. На какое минимальное количество кусков его следует разрезать, чтобы из этих кусков можно было бы изготовить каркас кубика размерами 1 × 1 × 1 при условии, что проволоку в процессе изготовления кубиков можно сгибать?</w:t>
-      </w:r>
-    </w:p>
-    <w:p>
-      <w:r>
-        <w:t xml:space="preserve">1 разрез, нужно 2 куска </w:t>
-      </w:r>
+    </w:p>
+    <w:p>
+      <w:pPr>
+        <w:rPr>
+          <w:sz w:val="28"/>
+          <w:szCs w:val="28"/>
+        </w:rPr>
+      </w:pPr>
       <w:proofErr w:type="spellStart"/>
       <w:r>
-        <w:t>проволки</w:t>
+        <w:rPr>
+          <w:sz w:val="28"/>
+          <w:szCs w:val="28"/>
+        </w:rPr>
+        <w:t>Полуэйлеровы</w:t>
       </w:r>
       <w:proofErr w:type="spellEnd"/>
-      <w:r>
-        <w:t>.</w:t>
-      </w:r>
     </w:p>
     <w:p>
       <w:pPr>
         <w:rPr>
-          <w:lang w:val="en-US"/>
+          <w:sz w:val="28"/>
+          <w:szCs w:val="28"/>
         </w:rPr>
       </w:pPr>
       <w:r>
-        <w:t>Задание 4</w:t>
-      </w:r>
-      <w:r>
-        <w:t xml:space="preserve"> </w:t>
-      </w:r>
-      <w:r>
-        <w:t>Приведите пример эйлерова графа, не являющегося гамильтоновым и гамильтонова графа, не являющегося эйлеровым. Граф имеет 6 вершин.</w:t>
-      </w:r>
-    </w:p>
-    <w:p>
-      <w:proofErr w:type="gramStart"/>
-      <w:r>
-        <w:t>Эйлеров</w:t>
-      </w:r>
-      <w:proofErr w:type="gramEnd"/>
-      <w:r>
-        <w:t xml:space="preserve"> но не гамильтонов</w:t>
-      </w:r>
-    </w:p>
-    <w:p>
-      <w:r>
-        <w:lastRenderedPageBreak/>
+        <w:rPr>
+          <w:sz w:val="28"/>
+          <w:szCs w:val="28"/>
+        </w:rPr>
         <w:drawing>
-          <wp:inline distT="0" distB="0" distL="0" distR="0" wp14:anchorId="3C4CAC4A" wp14:editId="647A6A66">
-            <wp:extent cx="3322608" cy="2057578"/>
-            <wp:effectExtent l="0" t="0" r="0" b="0"/>
-            <wp:docPr id="71" name="Рисунок 71"/>
+          <wp:inline distT="0" distB="0" distL="0" distR="0" wp14:anchorId="6D5D7F6A" wp14:editId="580FE83D">
+            <wp:extent cx="5940425" cy="812165"/>
+            <wp:effectExtent l="0" t="0" r="3175" b="6985"/>
+            <wp:docPr id="81" name="Рисунок 81"/>
             <wp:cNvGraphicFramePr>
               <a:graphicFrameLocks xmlns:a="http://schemas.openxmlformats.org/drawingml/2006/main" noChangeAspect="1"/>
             </wp:cNvGraphicFramePr>
@@ -10105,7 +10259,7 @@
                   <pic:spPr>
                     <a:xfrm>
                       <a:off x="0" y="0"/>
-                      <a:ext cx="3322608" cy="2057578"/>
+                      <a:ext cx="5940425" cy="812165"/>
                     </a:xfrm>
                     <a:prstGeom prst="rect">
                       <a:avLst/>
@@ -10119,22 +10273,23 @@
       </w:r>
     </w:p>
     <w:p>
-      <w:proofErr w:type="gramStart"/>
-      <w:r>
-        <w:t>Гамильтонов</w:t>
-      </w:r>
-      <w:proofErr w:type="gramEnd"/>
-      <w:r>
-        <w:t xml:space="preserve"> но не эйлеров</w:t>
-      </w:r>
-    </w:p>
-    <w:p>
-      <w:r>
+      <w:pPr>
+        <w:rPr>
+          <w:sz w:val="28"/>
+          <w:szCs w:val="28"/>
+        </w:rPr>
+      </w:pPr>
+      <w:r>
+        <w:rPr>
+          <w:sz w:val="28"/>
+          <w:szCs w:val="28"/>
+        </w:rPr>
+        <w:lastRenderedPageBreak/>
         <w:drawing>
-          <wp:inline distT="0" distB="0" distL="0" distR="0" wp14:anchorId="0F5EA6E2" wp14:editId="3D34E1FA">
-            <wp:extent cx="3612193" cy="2149026"/>
-            <wp:effectExtent l="0" t="0" r="7620" b="3810"/>
-            <wp:docPr id="72" name="Рисунок 72"/>
+          <wp:inline distT="0" distB="0" distL="0" distR="0" wp14:anchorId="641B2133" wp14:editId="7A63870D">
+            <wp:extent cx="5940425" cy="2338070"/>
+            <wp:effectExtent l="0" t="0" r="3175" b="5080"/>
+            <wp:docPr id="82" name="Рисунок 82"/>
             <wp:cNvGraphicFramePr>
               <a:graphicFrameLocks xmlns:a="http://schemas.openxmlformats.org/drawingml/2006/main" noChangeAspect="1"/>
             </wp:cNvGraphicFramePr>
@@ -10154,7 +10309,7 @@
                   <pic:spPr>
                     <a:xfrm>
                       <a:off x="0" y="0"/>
-                      <a:ext cx="3612193" cy="2149026"/>
+                      <a:ext cx="5940425" cy="2338070"/>
                     </a:xfrm>
                     <a:prstGeom prst="rect">
                       <a:avLst/>
@@ -10168,47 +10323,22 @@
       </w:r>
     </w:p>
     <w:p>
-      <w:r>
-        <w:t>Задание 5</w:t>
-      </w:r>
-      <w:r>
-        <w:t xml:space="preserve"> </w:t>
-      </w:r>
-      <w:r>
-        <w:t xml:space="preserve">Среди графов </w:t>
-      </w:r>
-      <w:proofErr w:type="spellStart"/>
-      <w:r>
-        <w:t>Gi</w:t>
-      </w:r>
-      <w:proofErr w:type="spellEnd"/>
-      <w:r>
-        <w:t xml:space="preserve">, показанных на рисунке, указать графы, в которых гамильтоновы циклы существуют. Постарайтесь для себя привести доказательство </w:t>
-      </w:r>
-      <w:proofErr w:type="spellStart"/>
-      <w:r>
-        <w:t>гамильтоновости</w:t>
-      </w:r>
-      <w:proofErr w:type="spellEnd"/>
-      <w:r>
-        <w:t xml:space="preserve"> или </w:t>
-      </w:r>
-      <w:proofErr w:type="spellStart"/>
-      <w:r>
-        <w:t>негамильтоновости</w:t>
-      </w:r>
-      <w:proofErr w:type="spellEnd"/>
-      <w:r>
-        <w:t xml:space="preserve"> соответствующих графов.</w:t>
-      </w:r>
-    </w:p>
-    <w:p>
-      <w:r>
+      <w:pPr>
+        <w:rPr>
+          <w:sz w:val="28"/>
+          <w:szCs w:val="28"/>
+        </w:rPr>
+      </w:pPr>
+      <w:r>
+        <w:rPr>
+          <w:sz w:val="28"/>
+          <w:szCs w:val="28"/>
+        </w:rPr>
         <w:drawing>
-          <wp:inline distT="0" distB="0" distL="0" distR="0" wp14:anchorId="76A7D2EE" wp14:editId="7DF7BB56">
-            <wp:extent cx="5940425" cy="1656080"/>
-            <wp:effectExtent l="0" t="0" r="3175" b="1270"/>
-            <wp:docPr id="73" name="Рисунок 73"/>
+          <wp:inline distT="0" distB="0" distL="0" distR="0" wp14:anchorId="60658F9C" wp14:editId="37F83198">
+            <wp:extent cx="5940425" cy="3058160"/>
+            <wp:effectExtent l="0" t="0" r="3175" b="8890"/>
+            <wp:docPr id="83" name="Рисунок 83"/>
             <wp:cNvGraphicFramePr>
               <a:graphicFrameLocks xmlns:a="http://schemas.openxmlformats.org/drawingml/2006/main" noChangeAspect="1"/>
             </wp:cNvGraphicFramePr>
@@ -10228,7 +10358,7 @@
                   <pic:spPr>
                     <a:xfrm>
                       <a:off x="0" y="0"/>
-                      <a:ext cx="5940425" cy="1656080"/>
+                      <a:ext cx="5940425" cy="3058160"/>
                     </a:xfrm>
                     <a:prstGeom prst="rect">
                       <a:avLst/>
@@ -10242,38 +10372,22 @@
       </w:r>
     </w:p>
     <w:p>
-      <w:r>
-        <w:t xml:space="preserve">Есть гам цикл </w:t>
-      </w:r>
-      <w:r>
-        <w:t>–</w:t>
-      </w:r>
-      <w:r>
-        <w:t xml:space="preserve"> </w:t>
-      </w:r>
-      <w:r>
-        <w:t>2, 4</w:t>
-      </w:r>
-    </w:p>
-    <w:p>
-      <w:r>
-        <w:t>Задание 6</w:t>
-      </w:r>
-      <w:r>
-        <w:t xml:space="preserve"> </w:t>
-      </w:r>
-      <w:r>
-        <w:t>Найти гамильтонов цикл (цепь) в следующих графах, если он существует, с помощью переборного алгоритма:</w:t>
-      </w:r>
-    </w:p>
-    <w:p>
-      <w:r>
-        <w:lastRenderedPageBreak/>
+      <w:pPr>
+        <w:rPr>
+          <w:sz w:val="28"/>
+          <w:szCs w:val="28"/>
+        </w:rPr>
+      </w:pPr>
+      <w:r>
+        <w:rPr>
+          <w:sz w:val="28"/>
+          <w:szCs w:val="28"/>
+        </w:rPr>
         <w:drawing>
-          <wp:inline distT="0" distB="0" distL="0" distR="0" wp14:anchorId="61399A80" wp14:editId="79E8F8EA">
-            <wp:extent cx="3200677" cy="2735817"/>
-            <wp:effectExtent l="0" t="0" r="0" b="7620"/>
-            <wp:docPr id="75" name="Рисунок 75"/>
+          <wp:inline distT="0" distB="0" distL="0" distR="0" wp14:anchorId="64E7545E" wp14:editId="450A1B65">
+            <wp:extent cx="5940425" cy="3210560"/>
+            <wp:effectExtent l="0" t="0" r="3175" b="8890"/>
+            <wp:docPr id="84" name="Рисунок 84"/>
             <wp:cNvGraphicFramePr>
               <a:graphicFrameLocks xmlns:a="http://schemas.openxmlformats.org/drawingml/2006/main" noChangeAspect="1"/>
             </wp:cNvGraphicFramePr>
@@ -10293,7 +10407,7 @@
                   <pic:spPr>
                     <a:xfrm>
                       <a:off x="0" y="0"/>
-                      <a:ext cx="3200677" cy="2735817"/>
+                      <a:ext cx="5940425" cy="3210560"/>
                     </a:xfrm>
                     <a:prstGeom prst="rect">
                       <a:avLst/>
@@ -10307,157 +10421,46 @@
       </w:r>
     </w:p>
     <w:p>
-      <w:r>
-        <w:t>Есть путь в левом верхнем, правом верхнем.</w:t>
-      </w:r>
-    </w:p>
-    <w:p>
-      <w:r>
-        <w:t>Задание 7</w:t>
-      </w:r>
-      <w:r>
-        <w:t xml:space="preserve"> </w:t>
-      </w:r>
-      <w:r>
-        <w:t xml:space="preserve">При каких m и n следующие графы являются а) эйлеровыми б) гамильтоновыми: </w:t>
-      </w:r>
-      <w:proofErr w:type="spellStart"/>
-      <w:proofErr w:type="gramStart"/>
-      <w:r>
-        <w:t>Kn.Kmn,Wn</w:t>
-      </w:r>
-      <w:proofErr w:type="spellEnd"/>
-      <w:proofErr w:type="gramEnd"/>
-      <w:r>
-        <w:t>.</w:t>
-      </w:r>
-    </w:p>
-    <w:p>
-      <w:r>
-        <w:t xml:space="preserve">А) </w:t>
-      </w:r>
-      <w:proofErr w:type="spellStart"/>
-      <w:proofErr w:type="gramStart"/>
-      <w:r>
-        <w:t>Kn</w:t>
-      </w:r>
-      <w:proofErr w:type="spellEnd"/>
-      <w:r>
-        <w:t xml:space="preserve">  всегда</w:t>
-      </w:r>
-      <w:proofErr w:type="gramEnd"/>
-      <w:r>
-        <w:t xml:space="preserve"> гамильтонов, эйлеров для нечетных </w:t>
-      </w:r>
-      <w:r>
-        <w:rPr>
-          <w:lang w:val="en-US"/>
-        </w:rPr>
-        <w:t>n</w:t>
-      </w:r>
-    </w:p>
-    <w:p>
       <w:pPr>
         <w:rPr>
-          <w:lang w:val="en-US"/>
+          <w:sz w:val="28"/>
+          <w:szCs w:val="28"/>
         </w:rPr>
       </w:pPr>
-      <w:r>
-        <w:t xml:space="preserve">Б) </w:t>
-      </w:r>
-      <w:proofErr w:type="spellStart"/>
-      <w:r>
-        <w:rPr>
-          <w:lang w:val="en-US"/>
-        </w:rPr>
-        <w:t>Kmn</w:t>
-      </w:r>
-      <w:proofErr w:type="spellEnd"/>
-      <w:r>
-        <w:t xml:space="preserve"> </w:t>
-      </w:r>
-      <w:r>
-        <w:t xml:space="preserve">– гамильтонов когда </w:t>
-      </w:r>
-      <w:r>
-        <w:rPr>
-          <w:lang w:val="en-US"/>
-        </w:rPr>
-        <w:t>m</w:t>
-      </w:r>
-      <w:r>
-        <w:t>=</w:t>
-      </w:r>
-      <w:r>
-        <w:rPr>
-          <w:lang w:val="en-US"/>
-        </w:rPr>
-        <w:t>n</w:t>
-      </w:r>
-      <w:r>
-        <w:t xml:space="preserve">, </w:t>
-      </w:r>
-      <w:r>
-        <w:t xml:space="preserve">когда </w:t>
-      </w:r>
-      <w:proofErr w:type="gramStart"/>
-      <w:r>
-        <w:rPr>
-          <w:lang w:val="en-US"/>
-        </w:rPr>
-        <w:t>m</w:t>
-      </w:r>
-      <w:r>
-        <w:t>,</w:t>
-      </w:r>
-      <w:r>
-        <w:rPr>
-          <w:lang w:val="en-US"/>
-        </w:rPr>
-        <w:t>n</w:t>
-      </w:r>
-      <w:proofErr w:type="gramEnd"/>
-      <w:r>
-        <w:t xml:space="preserve"> </w:t>
-      </w:r>
-      <w:r>
-        <w:t>четные то эйлеров</w:t>
-      </w:r>
-    </w:p>
-    <w:p>
-      <w:r>
-        <w:t>В)</w:t>
-      </w:r>
-      <w:r>
-        <w:t xml:space="preserve"> </w:t>
-      </w:r>
-      <w:proofErr w:type="spellStart"/>
-      <w:r>
-        <w:t>Wn</w:t>
-      </w:r>
-      <w:proofErr w:type="spellEnd"/>
-      <w:r>
-        <w:t xml:space="preserve"> – всегда гамильтонов, никогда эйлеров</w:t>
-      </w:r>
-    </w:p>
-    <w:p>
-      <w:r>
-        <w:t>Задание 8</w:t>
-      </w:r>
-      <w:r>
-        <w:t xml:space="preserve"> </w:t>
-      </w:r>
-      <w:r>
-        <w:t>Решите следующую задачу: шесть островов на реке соединены мостами, как показано на рисунке. Можно ли, начав прогулку на одном из островов, пройти по каждому из мостиков ровно один раз и вернуться на тот же остров? В случае отрицательного ответа определите, сколько мостиков и между каким островами нужно построить, чтобы такая прогулка стала возможной.</w:t>
-      </w:r>
-    </w:p>
-    <w:p>
-      <w:r>
+    </w:p>
+    <w:p>
+      <w:pPr>
+        <w:rPr>
+          <w:sz w:val="28"/>
+          <w:szCs w:val="28"/>
+        </w:rPr>
+      </w:pPr>
+      <w:r>
+        <w:rPr>
+          <w:sz w:val="28"/>
+          <w:szCs w:val="28"/>
+        </w:rPr>
+        <w:lastRenderedPageBreak/>
+        <w:t>Эйлеров</w:t>
+      </w:r>
+    </w:p>
+    <w:p>
+      <w:pPr>
+        <w:rPr>
+          <w:sz w:val="28"/>
+          <w:szCs w:val="28"/>
+        </w:rPr>
+      </w:pPr>
+      <w:r>
+        <w:rPr>
+          <w:sz w:val="28"/>
+          <w:szCs w:val="28"/>
+        </w:rPr>
         <w:drawing>
-          <wp:inline distT="0" distB="0" distL="0" distR="0" wp14:anchorId="490E094C" wp14:editId="3A8797A7">
-            <wp:extent cx="3284505" cy="1767993"/>
-            <wp:effectExtent l="0" t="0" r="0" b="3810"/>
-            <wp:docPr id="76" name="Рисунок 76"/>
+          <wp:inline distT="0" distB="0" distL="0" distR="0" wp14:anchorId="5C5D8490" wp14:editId="0AB3775C">
+            <wp:extent cx="2657846" cy="2219635"/>
+            <wp:effectExtent l="0" t="0" r="9525" b="9525"/>
+            <wp:docPr id="85" name="Рисунок 85"/>
             <wp:cNvGraphicFramePr>
               <a:graphicFrameLocks xmlns:a="http://schemas.openxmlformats.org/drawingml/2006/main" noChangeAspect="1"/>
             </wp:cNvGraphicFramePr>
@@ -10477,7 +10480,7 @@
                   <pic:spPr>
                     <a:xfrm>
                       <a:off x="0" y="0"/>
-                      <a:ext cx="3284505" cy="1767993"/>
+                      <a:ext cx="2657846" cy="2219635"/>
                     </a:xfrm>
                     <a:prstGeom prst="rect">
                       <a:avLst/>
@@ -10491,13 +10494,22 @@
       </w:r>
     </w:p>
     <w:p>
-      <w:r>
-        <w:lastRenderedPageBreak/>
+      <w:pPr>
+        <w:rPr>
+          <w:sz w:val="28"/>
+          <w:szCs w:val="28"/>
+        </w:rPr>
+      </w:pPr>
+      <w:r>
+        <w:rPr>
+          <w:sz w:val="28"/>
+          <w:szCs w:val="28"/>
+        </w:rPr>
         <w:drawing>
-          <wp:inline distT="0" distB="0" distL="0" distR="0" wp14:anchorId="0382359E" wp14:editId="354FB13C">
-            <wp:extent cx="3680779" cy="3787468"/>
-            <wp:effectExtent l="0" t="0" r="0" b="3810"/>
-            <wp:docPr id="77" name="Рисунок 77"/>
+          <wp:inline distT="0" distB="0" distL="0" distR="0" wp14:anchorId="789CCA89" wp14:editId="3212E494">
+            <wp:extent cx="3724795" cy="2562583"/>
+            <wp:effectExtent l="0" t="0" r="9525" b="9525"/>
+            <wp:docPr id="86" name="Рисунок 86"/>
             <wp:cNvGraphicFramePr>
               <a:graphicFrameLocks xmlns:a="http://schemas.openxmlformats.org/drawingml/2006/main" noChangeAspect="1"/>
             </wp:cNvGraphicFramePr>
@@ -10517,7 +10529,7 @@
                   <pic:spPr>
                     <a:xfrm>
                       <a:off x="0" y="0"/>
-                      <a:ext cx="3680779" cy="3787468"/>
+                      <a:ext cx="3724795" cy="2562583"/>
                     </a:xfrm>
                     <a:prstGeom prst="rect">
                       <a:avLst/>
@@ -10533,20 +10545,20 @@
     <w:p>
       <w:pPr>
         <w:rPr>
-          <w:lang w:val="en-US"/>
+          <w:sz w:val="28"/>
+          <w:szCs w:val="28"/>
         </w:rPr>
       </w:pPr>
       <w:r>
-        <w:t>Нужно добавить 1 ребро 8-5</w:t>
-      </w:r>
-    </w:p>
-    <w:p>
-      <w:r>
+        <w:rPr>
+          <w:sz w:val="28"/>
+          <w:szCs w:val="28"/>
+        </w:rPr>
         <w:drawing>
-          <wp:inline distT="0" distB="0" distL="0" distR="0" wp14:anchorId="12E4C22E" wp14:editId="6CFA1FBF">
-            <wp:extent cx="4656223" cy="3581710"/>
-            <wp:effectExtent l="0" t="0" r="0" b="0"/>
-            <wp:docPr id="78" name="Рисунок 78"/>
+          <wp:inline distT="0" distB="0" distL="0" distR="0" wp14:anchorId="7B07E1B4" wp14:editId="786AB58B">
+            <wp:extent cx="3496163" cy="3067478"/>
+            <wp:effectExtent l="0" t="0" r="9525" b="0"/>
+            <wp:docPr id="87" name="Рисунок 87"/>
             <wp:cNvGraphicFramePr>
               <a:graphicFrameLocks xmlns:a="http://schemas.openxmlformats.org/drawingml/2006/main" noChangeAspect="1"/>
             </wp:cNvGraphicFramePr>
@@ -10566,7 +10578,7 @@
                   <pic:spPr>
                     <a:xfrm>
                       <a:off x="0" y="0"/>
-                      <a:ext cx="4656223" cy="3581710"/>
+                      <a:ext cx="3496163" cy="3067478"/>
                     </a:xfrm>
                     <a:prstGeom prst="rect">
                       <a:avLst/>
@@ -10580,23 +10592,23 @@
       </w:r>
     </w:p>
     <w:p>
-      <w:r>
-        <w:t>Задание 9</w:t>
-      </w:r>
-    </w:p>
-    <w:p>
-      <w:r>
-        <w:t>Задание 10</w:t>
-      </w:r>
-    </w:p>
-    <w:p>
-      <w:r>
+      <w:pPr>
+        <w:rPr>
+          <w:sz w:val="28"/>
+          <w:szCs w:val="28"/>
+        </w:rPr>
+      </w:pPr>
+      <w:r>
+        <w:rPr>
+          <w:sz w:val="28"/>
+          <w:szCs w:val="28"/>
+        </w:rPr>
         <w:lastRenderedPageBreak/>
         <w:drawing>
-          <wp:inline distT="0" distB="0" distL="0" distR="0" wp14:anchorId="19266A9D" wp14:editId="71D4B9E3">
-            <wp:extent cx="5707875" cy="4191363"/>
-            <wp:effectExtent l="0" t="0" r="7620" b="0"/>
-            <wp:docPr id="80" name="Рисунок 80"/>
+          <wp:inline distT="0" distB="0" distL="0" distR="0" wp14:anchorId="6981A0B8" wp14:editId="2CFF8F62">
+            <wp:extent cx="3534268" cy="2915057"/>
+            <wp:effectExtent l="0" t="0" r="9525" b="0"/>
+            <wp:docPr id="88" name="Рисунок 88"/>
             <wp:cNvGraphicFramePr>
               <a:graphicFrameLocks xmlns:a="http://schemas.openxmlformats.org/drawingml/2006/main" noChangeAspect="1"/>
             </wp:cNvGraphicFramePr>
@@ -10616,7 +10628,7 @@
                   <pic:spPr>
                     <a:xfrm>
                       <a:off x="0" y="0"/>
-                      <a:ext cx="5707875" cy="4191363"/>
+                      <a:ext cx="3534268" cy="2915057"/>
                     </a:xfrm>
                     <a:prstGeom prst="rect">
                       <a:avLst/>
@@ -10632,23 +10644,128 @@
     <w:p>
       <w:pPr>
         <w:rPr>
+          <w:sz w:val="28"/>
+          <w:szCs w:val="28"/>
+        </w:rPr>
+      </w:pPr>
+      <w:r>
+        <w:rPr>
+          <w:sz w:val="28"/>
+          <w:szCs w:val="28"/>
+        </w:rPr>
+        <w:t>Задание 3</w:t>
+      </w:r>
+      <w:r>
+        <w:rPr>
+          <w:sz w:val="28"/>
+          <w:szCs w:val="28"/>
+        </w:rPr>
+        <w:t xml:space="preserve"> – </w:t>
+      </w:r>
+      <w:r>
+        <w:rPr>
+          <w:sz w:val="28"/>
+          <w:szCs w:val="28"/>
+        </w:rPr>
+        <w:t>Имеется кусок проволоки длиной 12 сантиметров. На какое минимальное количество кусков его следует разрезать, чтобы из этих кусков можно было бы изготовить каркас кубика размерами 1 × 1 × 1 при условии, что проволоку в процессе изготовления кубиков можно сгибать?</w:t>
+      </w:r>
+    </w:p>
+    <w:p>
+      <w:pPr>
+        <w:rPr>
+          <w:sz w:val="28"/>
+          <w:szCs w:val="28"/>
+        </w:rPr>
+      </w:pPr>
+      <w:r>
+        <w:rPr>
+          <w:sz w:val="28"/>
+          <w:szCs w:val="28"/>
+        </w:rPr>
+        <w:t xml:space="preserve">1 разрез, нужно 2 куска </w:t>
+      </w:r>
+      <w:proofErr w:type="spellStart"/>
+      <w:r>
+        <w:rPr>
+          <w:sz w:val="28"/>
+          <w:szCs w:val="28"/>
+        </w:rPr>
+        <w:t>проволки</w:t>
+      </w:r>
+      <w:proofErr w:type="spellEnd"/>
+      <w:r>
+        <w:rPr>
+          <w:sz w:val="28"/>
+          <w:szCs w:val="28"/>
+        </w:rPr>
+        <w:t>.</w:t>
+      </w:r>
+    </w:p>
+    <w:p>
+      <w:pPr>
+        <w:rPr>
+          <w:sz w:val="28"/>
+          <w:szCs w:val="28"/>
           <w:lang w:val="en-US"/>
         </w:rPr>
       </w:pPr>
       <w:r>
         <w:rPr>
-          <w:lang w:val="en-US"/>
-        </w:rPr>
-        <w:t xml:space="preserve"> Lesson 9 -&gt; ex_10()</w:t>
-      </w:r>
-    </w:p>
-    <w:p>
-      <w:r>
+          <w:sz w:val="28"/>
+          <w:szCs w:val="28"/>
+        </w:rPr>
+        <w:t>Задание 4</w:t>
+      </w:r>
+      <w:r>
+        <w:rPr>
+          <w:sz w:val="28"/>
+          <w:szCs w:val="28"/>
+        </w:rPr>
+        <w:t xml:space="preserve"> Приведите пример эйлерова графа, не являющегося гамильтоновым и гамильтонова графа, не являющегося эйлеровым. Граф имеет 6 вершин.</w:t>
+      </w:r>
+    </w:p>
+    <w:p>
+      <w:pPr>
+        <w:rPr>
+          <w:sz w:val="28"/>
+          <w:szCs w:val="28"/>
+        </w:rPr>
+      </w:pPr>
+      <w:proofErr w:type="gramStart"/>
+      <w:r>
+        <w:rPr>
+          <w:sz w:val="28"/>
+          <w:szCs w:val="28"/>
+        </w:rPr>
+        <w:t>Эйлеров</w:t>
+      </w:r>
+      <w:proofErr w:type="gramEnd"/>
+      <w:r>
+        <w:rPr>
+          <w:sz w:val="28"/>
+          <w:szCs w:val="28"/>
+        </w:rPr>
+        <w:t xml:space="preserve"> но не гамильтонов</w:t>
+      </w:r>
+    </w:p>
+    <w:p>
+      <w:pPr>
+        <w:rPr>
+          <w:sz w:val="28"/>
+          <w:szCs w:val="28"/>
+        </w:rPr>
+      </w:pPr>
+      <w:r>
+        <w:rPr>
+          <w:noProof/>
+          <w:sz w:val="28"/>
+          <w:szCs w:val="28"/>
+        </w:rPr>
         <w:drawing>
-          <wp:inline distT="0" distB="0" distL="0" distR="0" wp14:anchorId="0251E5E3" wp14:editId="1AECFA1A">
-            <wp:extent cx="5418290" cy="472481"/>
-            <wp:effectExtent l="0" t="0" r="0" b="3810"/>
-            <wp:docPr id="79" name="Рисунок 79"/>
+          <wp:inline distT="0" distB="0" distL="0" distR="0" wp14:anchorId="3C4CAC4A" wp14:editId="647A6A66">
+            <wp:extent cx="3322608" cy="2057578"/>
+            <wp:effectExtent l="0" t="0" r="0" b="0"/>
+            <wp:docPr id="71" name="Рисунок 71"/>
             <wp:cNvGraphicFramePr>
               <a:graphicFrameLocks xmlns:a="http://schemas.openxmlformats.org/drawingml/2006/main" noChangeAspect="1"/>
             </wp:cNvGraphicFramePr>
@@ -10668,7 +10785,7 @@
                   <pic:spPr>
                     <a:xfrm>
                       <a:off x="0" y="0"/>
-                      <a:ext cx="5418290" cy="472481"/>
+                      <a:ext cx="3322608" cy="2057578"/>
                     </a:xfrm>
                     <a:prstGeom prst="rect">
                       <a:avLst/>
@@ -10681,57 +10798,49 @@
         </w:drawing>
       </w:r>
     </w:p>
-    <w:p/>
-    <w:p>
-      <w:r>
-        <w:br w:type="page"/>
-      </w:r>
-    </w:p>
     <w:p>
       <w:pPr>
-        <w:pStyle w:val="1"/>
+        <w:rPr>
+          <w:sz w:val="28"/>
+          <w:szCs w:val="28"/>
+        </w:rPr>
       </w:pPr>
-      <w:bookmarkStart w:id="8" w:name="_Toc179467045"/>
-      <w:r>
+      <w:proofErr w:type="gramStart"/>
+      <w:r>
+        <w:rPr>
+          <w:sz w:val="28"/>
+          <w:szCs w:val="28"/>
+        </w:rPr>
+        <w:t>Гамильтонов</w:t>
+      </w:r>
+      <w:proofErr w:type="gramEnd"/>
+      <w:r>
+        <w:rPr>
+          <w:sz w:val="28"/>
+          <w:szCs w:val="28"/>
+        </w:rPr>
+        <w:t xml:space="preserve"> но не эйлеров</w:t>
+      </w:r>
+    </w:p>
+    <w:p>
+      <w:pPr>
+        <w:rPr>
+          <w:sz w:val="28"/>
+          <w:szCs w:val="28"/>
+        </w:rPr>
+      </w:pPr>
+      <w:r>
+        <w:rPr>
+          <w:noProof/>
+          <w:sz w:val="28"/>
+          <w:szCs w:val="28"/>
+        </w:rPr>
         <w:lastRenderedPageBreak/>
-        <w:t>Занятие 10. Плоские и планарные графы</w:t>
-      </w:r>
-      <w:bookmarkEnd w:id="8"/>
-    </w:p>
-    <w:p>
-      <w:pPr>
-        <w:rPr>
-          <w:lang w:val="en-US"/>
-        </w:rPr>
-      </w:pPr>
-      <w:r>
-        <w:t>Задание 1</w:t>
-      </w:r>
-      <w:proofErr w:type="gramStart"/>
-      <w:r>
-        <w:t>:</w:t>
-      </w:r>
-      <w:r>
-        <w:t xml:space="preserve"> </w:t>
-      </w:r>
-      <w:r>
-        <w:t>Определите</w:t>
-      </w:r>
-      <w:proofErr w:type="gramEnd"/>
-      <w:r>
-        <w:t>, какие из приведенных ниже графов являются планарными, а какие не планарными. Объясните почему.</w:t>
-      </w:r>
-    </w:p>
-    <w:p>
-      <w:r>
-        <w:rPr>
-          <w:noProof/>
-        </w:rPr>
         <w:drawing>
-          <wp:inline distT="0" distB="0" distL="0" distR="0" wp14:anchorId="0477C691" wp14:editId="02095483">
-            <wp:extent cx="3762900" cy="1876687"/>
-            <wp:effectExtent l="0" t="0" r="9525" b="9525"/>
-            <wp:docPr id="58" name="Рисунок 58"/>
+          <wp:inline distT="0" distB="0" distL="0" distR="0" wp14:anchorId="0F5EA6E2" wp14:editId="3D34E1FA">
+            <wp:extent cx="3612193" cy="2149026"/>
+            <wp:effectExtent l="0" t="0" r="7620" b="3810"/>
+            <wp:docPr id="72" name="Рисунок 72"/>
             <wp:cNvGraphicFramePr>
               <a:graphicFrameLocks xmlns:a="http://schemas.openxmlformats.org/drawingml/2006/main" noChangeAspect="1"/>
             </wp:cNvGraphicFramePr>
@@ -10751,7 +10860,7 @@
                   <pic:spPr>
                     <a:xfrm>
                       <a:off x="0" y="0"/>
-                      <a:ext cx="3762900" cy="1876687"/>
+                      <a:ext cx="3612193" cy="2149026"/>
                     </a:xfrm>
                     <a:prstGeom prst="rect">
                       <a:avLst/>
@@ -10765,129 +10874,93 @@
       </w:r>
     </w:p>
     <w:p>
-      <w:r>
-        <w:t>Планарные</w:t>
-      </w:r>
-      <w:r>
-        <w:t xml:space="preserve"> </w:t>
-      </w:r>
-      <w:r>
-        <w:rPr>
-          <w:lang w:val="en-US"/>
-        </w:rPr>
-        <w:t>a</w:t>
-      </w:r>
-      <w:r>
-        <w:t xml:space="preserve">, </w:t>
-      </w:r>
-      <w:r>
-        <w:rPr>
-          <w:lang w:val="en-US"/>
-        </w:rPr>
-        <w:t>c</w:t>
-      </w:r>
-      <w:r>
-        <w:t xml:space="preserve">, </w:t>
-      </w:r>
-      <w:r>
-        <w:rPr>
-          <w:lang w:val="en-US"/>
-        </w:rPr>
-        <w:t>e</w:t>
-      </w:r>
-      <w:r>
-        <w:t xml:space="preserve">, </w:t>
-      </w:r>
-      <w:r>
-        <w:rPr>
-          <w:lang w:val="en-US"/>
-        </w:rPr>
-        <w:t>g</w:t>
-      </w:r>
-    </w:p>
-    <w:p>
-      <w:r>
-        <w:t xml:space="preserve">Не планарные </w:t>
-      </w:r>
-      <w:r>
-        <w:rPr>
-          <w:lang w:val="en-US"/>
-        </w:rPr>
-        <w:t>b</w:t>
-      </w:r>
-      <w:r>
-        <w:t xml:space="preserve">, </w:t>
-      </w:r>
-      <w:r>
-        <w:rPr>
-          <w:lang w:val="en-US"/>
-        </w:rPr>
-        <w:t>c</w:t>
-      </w:r>
-      <w:r>
-        <w:t xml:space="preserve">, </w:t>
-      </w:r>
-      <w:r>
-        <w:rPr>
-          <w:lang w:val="en-US"/>
-        </w:rPr>
-        <w:t>f</w:t>
-      </w:r>
-      <w:r>
-        <w:t xml:space="preserve"> (</w:t>
+      <w:pPr>
+        <w:rPr>
+          <w:sz w:val="28"/>
+          <w:szCs w:val="28"/>
+        </w:rPr>
+      </w:pPr>
+      <w:r>
+        <w:rPr>
+          <w:sz w:val="28"/>
+          <w:szCs w:val="28"/>
+        </w:rPr>
+        <w:t>Задание 5</w:t>
+      </w:r>
+      <w:r>
+        <w:rPr>
+          <w:sz w:val="28"/>
+          <w:szCs w:val="28"/>
+        </w:rPr>
+        <w:t xml:space="preserve"> Среди графов </w:t>
       </w:r>
       <w:proofErr w:type="spellStart"/>
       <w:r>
-        <w:t>св</w:t>
+        <w:rPr>
+          <w:sz w:val="28"/>
+          <w:szCs w:val="28"/>
+        </w:rPr>
+        <w:t>Gi</w:t>
       </w:r>
       <w:proofErr w:type="spellEnd"/>
       <w:r>
-        <w:t xml:space="preserve">-во </w:t>
+        <w:rPr>
+          <w:sz w:val="28"/>
+          <w:szCs w:val="28"/>
+        </w:rPr>
+        <w:t xml:space="preserve">, показанных на рисунке, указать графы, в которых гамильтоновы циклы существуют. Постарайтесь для себя привести доказательство </w:t>
       </w:r>
       <w:proofErr w:type="spellStart"/>
       <w:r>
-        <w:t>эйлера</w:t>
+        <w:rPr>
+          <w:sz w:val="28"/>
+          <w:szCs w:val="28"/>
+        </w:rPr>
+        <w:t>гамильтоновости</w:t>
       </w:r>
       <w:proofErr w:type="spellEnd"/>
       <w:r>
-        <w:t xml:space="preserve"> </w:t>
-      </w:r>
-      <w:r>
-        <w:t>13</w:t>
-      </w:r>
-      <w:r>
-        <w:t>&lt;6*3-6)</w:t>
-      </w:r>
-    </w:p>
-    <w:p>
-      <w:r>
-        <w:t>Задание 2:</w:t>
-      </w:r>
-      <w:r>
-        <w:t xml:space="preserve"> </w:t>
-      </w:r>
-      <w:r>
-        <w:t xml:space="preserve">Покажите, что следующий граф </w:t>
+        <w:rPr>
+          <w:sz w:val="28"/>
+          <w:szCs w:val="28"/>
+        </w:rPr>
+        <w:t xml:space="preserve"> или </w:t>
       </w:r>
       <w:proofErr w:type="spellStart"/>
       <w:r>
-        <w:t>планарен</w:t>
+        <w:rPr>
+          <w:sz w:val="28"/>
+          <w:szCs w:val="28"/>
+        </w:rPr>
+        <w:t>негамильтоновости</w:t>
       </w:r>
       <w:proofErr w:type="spellEnd"/>
       <w:r>
-        <w:t>, построив его плоское изображение:</w:t>
-      </w:r>
-    </w:p>
-    <w:p>
+        <w:rPr>
+          <w:sz w:val="28"/>
+          <w:szCs w:val="28"/>
+        </w:rPr>
+        <w:t xml:space="preserve"> соответствующих графов.</w:t>
+      </w:r>
+    </w:p>
+    <w:p>
+      <w:pPr>
+        <w:rPr>
+          <w:sz w:val="28"/>
+          <w:szCs w:val="28"/>
+        </w:rPr>
+      </w:pPr>
       <w:r>
         <w:rPr>
           <w:noProof/>
+          <w:sz w:val="28"/>
+          <w:szCs w:val="28"/>
         </w:rPr>
         <w:drawing>
-          <wp:inline distT="0" distB="0" distL="0" distR="0" wp14:anchorId="6DCD2811" wp14:editId="7286F56E">
-            <wp:extent cx="2086266" cy="1876687"/>
-            <wp:effectExtent l="0" t="0" r="9525" b="9525"/>
-            <wp:docPr id="59" name="Рисунок 59"/>
+          <wp:inline distT="0" distB="0" distL="0" distR="0" wp14:anchorId="76A7D2EE" wp14:editId="7DF7BB56">
+            <wp:extent cx="5940425" cy="1656080"/>
+            <wp:effectExtent l="0" t="0" r="3175" b="1270"/>
+            <wp:docPr id="73" name="Рисунок 73"/>
             <wp:cNvGraphicFramePr>
               <a:graphicFrameLocks xmlns:a="http://schemas.openxmlformats.org/drawingml/2006/main" noChangeAspect="1"/>
             </wp:cNvGraphicFramePr>
@@ -10907,7 +10980,7 @@
                   <pic:spPr>
                     <a:xfrm>
                       <a:off x="0" y="0"/>
-                      <a:ext cx="2086266" cy="1876687"/>
+                      <a:ext cx="5940425" cy="1656080"/>
                     </a:xfrm>
                     <a:prstGeom prst="rect">
                       <a:avLst/>
@@ -10923,18 +10996,79 @@
     <w:p>
       <w:pPr>
         <w:rPr>
-          <w:lang w:val="en-US"/>
+          <w:sz w:val="28"/>
+          <w:szCs w:val="28"/>
         </w:rPr>
       </w:pPr>
       <w:r>
         <w:rPr>
+          <w:sz w:val="28"/>
+          <w:szCs w:val="28"/>
+        </w:rPr>
+        <w:t xml:space="preserve">Есть гам цикл </w:t>
+      </w:r>
+      <w:r>
+        <w:rPr>
+          <w:sz w:val="28"/>
+          <w:szCs w:val="28"/>
+        </w:rPr>
+        <w:t>–</w:t>
+      </w:r>
+      <w:r>
+        <w:rPr>
+          <w:sz w:val="28"/>
+          <w:szCs w:val="28"/>
+        </w:rPr>
+        <w:t xml:space="preserve"> </w:t>
+      </w:r>
+      <w:r>
+        <w:rPr>
+          <w:sz w:val="28"/>
+          <w:szCs w:val="28"/>
+        </w:rPr>
+        <w:t>2, 4</w:t>
+      </w:r>
+    </w:p>
+    <w:p>
+      <w:pPr>
+        <w:rPr>
+          <w:sz w:val="28"/>
+          <w:szCs w:val="28"/>
+        </w:rPr>
+      </w:pPr>
+      <w:r>
+        <w:rPr>
+          <w:sz w:val="28"/>
+          <w:szCs w:val="28"/>
+        </w:rPr>
+        <w:t>Задание 6</w:t>
+      </w:r>
+      <w:r>
+        <w:rPr>
+          <w:sz w:val="28"/>
+          <w:szCs w:val="28"/>
+        </w:rPr>
+        <w:t xml:space="preserve"> Найти гамильтонов цикл (цепь) в следующих графах, если он существует, с помощью переборного алгоритма:</w:t>
+      </w:r>
+    </w:p>
+    <w:p>
+      <w:pPr>
+        <w:rPr>
+          <w:sz w:val="28"/>
+          <w:szCs w:val="28"/>
+        </w:rPr>
+      </w:pPr>
+      <w:r>
+        <w:rPr>
           <w:noProof/>
+          <w:sz w:val="28"/>
+          <w:szCs w:val="28"/>
         </w:rPr>
         <w:drawing>
-          <wp:inline distT="0" distB="0" distL="0" distR="0" wp14:anchorId="355D37DE" wp14:editId="54351704">
-            <wp:extent cx="2888396" cy="3028950"/>
-            <wp:effectExtent l="0" t="0" r="7620" b="0"/>
-            <wp:docPr id="61" name="Рисунок 61"/>
+          <wp:inline distT="0" distB="0" distL="0" distR="0" wp14:anchorId="61399A80" wp14:editId="79E8F8EA">
+            <wp:extent cx="3200677" cy="2735817"/>
+            <wp:effectExtent l="0" t="0" r="0" b="7620"/>
+            <wp:docPr id="75" name="Рисунок 75"/>
             <wp:cNvGraphicFramePr>
               <a:graphicFrameLocks xmlns:a="http://schemas.openxmlformats.org/drawingml/2006/main" noChangeAspect="1"/>
             </wp:cNvGraphicFramePr>
@@ -10954,7 +11088,7 @@
                   <pic:spPr>
                     <a:xfrm>
                       <a:off x="0" y="0"/>
-                      <a:ext cx="2891819" cy="3032540"/>
+                      <a:ext cx="3200677" cy="2735817"/>
                     </a:xfrm>
                     <a:prstGeom prst="rect">
                       <a:avLst/>
@@ -10967,442 +11101,275 @@
         </w:drawing>
       </w:r>
     </w:p>
-    <w:p/>
-    <w:p>
-      <w:r>
-        <w:t>Задание 3:</w:t>
-      </w:r>
-    </w:p>
-    <w:p>
-      <w:r>
+    <w:p>
+      <w:pPr>
+        <w:rPr>
+          <w:sz w:val="28"/>
+          <w:szCs w:val="28"/>
+        </w:rPr>
+      </w:pPr>
+      <w:r>
+        <w:rPr>
+          <w:sz w:val="28"/>
+          <w:szCs w:val="28"/>
+        </w:rPr>
+        <w:t>Есть путь в левом верхнем, правом верхнем.</w:t>
+      </w:r>
+    </w:p>
+    <w:p>
+      <w:pPr>
+        <w:rPr>
+          <w:sz w:val="28"/>
+          <w:szCs w:val="28"/>
+        </w:rPr>
+      </w:pPr>
+      <w:r>
+        <w:rPr>
+          <w:sz w:val="28"/>
+          <w:szCs w:val="28"/>
+        </w:rPr>
         <w:lastRenderedPageBreak/>
-        <w:t xml:space="preserve">Пусть G связный граф с числом вершин больше или равным 11. Докажите, что либо граф, либо его дополнение является </w:t>
-      </w:r>
-      <w:proofErr w:type="spellStart"/>
-      <w:r>
-        <w:t>непланарным</w:t>
-      </w:r>
-      <w:proofErr w:type="spellEnd"/>
-      <w:r>
-        <w:t>.</w:t>
-      </w:r>
-    </w:p>
-    <w:p>
-      <w:r>
-        <w:rPr>
-          <w:rFonts w:ascii="Arial" w:hAnsi="Arial" w:cs="Arial"/>
-          <w:sz w:val="20"/>
-          <w:szCs w:val="20"/>
-          <w:shd w:val="clear" w:color="auto" w:fill="F5F5F5"/>
-        </w:rPr>
-        <w:t xml:space="preserve">Для доказательства этого утверждения мы можем использовать теорему </w:t>
-      </w:r>
-      <w:proofErr w:type="spellStart"/>
-      <w:r>
-        <w:rPr>
-          <w:rFonts w:ascii="Arial" w:hAnsi="Arial" w:cs="Arial"/>
-          <w:sz w:val="20"/>
-          <w:szCs w:val="20"/>
-          <w:shd w:val="clear" w:color="auto" w:fill="F5F5F5"/>
-        </w:rPr>
-        <w:t>Куратовского</w:t>
-      </w:r>
-      <w:proofErr w:type="spellEnd"/>
-      <w:r>
-        <w:rPr>
-          <w:rFonts w:ascii="Arial" w:hAnsi="Arial" w:cs="Arial"/>
-          <w:sz w:val="20"/>
-          <w:szCs w:val="20"/>
-          <w:shd w:val="clear" w:color="auto" w:fill="F5F5F5"/>
-        </w:rPr>
-        <w:t xml:space="preserve">, которая утверждает следующее: граф </w:t>
-      </w:r>
-      <w:proofErr w:type="spellStart"/>
-      <w:r>
-        <w:rPr>
-          <w:rFonts w:ascii="Arial" w:hAnsi="Arial" w:cs="Arial"/>
-          <w:sz w:val="20"/>
-          <w:szCs w:val="20"/>
-          <w:shd w:val="clear" w:color="auto" w:fill="F5F5F5"/>
-        </w:rPr>
-        <w:t>планарен</w:t>
-      </w:r>
-      <w:proofErr w:type="spellEnd"/>
-      <w:r>
-        <w:rPr>
-          <w:rFonts w:ascii="Arial" w:hAnsi="Arial" w:cs="Arial"/>
-          <w:sz w:val="20"/>
-          <w:szCs w:val="20"/>
-          <w:shd w:val="clear" w:color="auto" w:fill="F5F5F5"/>
-        </w:rPr>
-        <w:t xml:space="preserve"> тогда и только тогда, когда он не содержит подграф, гомеоморфный K5 (полный граф на 5 вершинах) или подграф, гомеоморфный K3,3 (поделенный граф на 2 непересекающихся троек вершин).</w:t>
-      </w:r>
-      <w:r>
-        <w:rPr>
-          <w:rFonts w:ascii="Arial" w:hAnsi="Arial" w:cs="Arial"/>
-          <w:sz w:val="20"/>
-          <w:szCs w:val="20"/>
-        </w:rPr>
-        <w:br/>
-      </w:r>
-      <w:r>
-        <w:rPr>
-          <w:rFonts w:ascii="Arial" w:hAnsi="Arial" w:cs="Arial"/>
-          <w:sz w:val="20"/>
-          <w:szCs w:val="20"/>
-        </w:rPr>
-        <w:br/>
-      </w:r>
-      <w:r>
-        <w:rPr>
-          <w:rFonts w:ascii="Arial" w:hAnsi="Arial" w:cs="Arial"/>
-          <w:sz w:val="20"/>
-          <w:szCs w:val="20"/>
-          <w:shd w:val="clear" w:color="auto" w:fill="F5F5F5"/>
-        </w:rPr>
-        <w:t xml:space="preserve">Итак, рассмотрим G как связный граф с числом вершин больше или равным 11. Теперь предположим обратное: исходные G и его дополнение оба </w:t>
-      </w:r>
-      <w:proofErr w:type="spellStart"/>
-      <w:r>
-        <w:rPr>
-          <w:rFonts w:ascii="Arial" w:hAnsi="Arial" w:cs="Arial"/>
-          <w:sz w:val="20"/>
-          <w:szCs w:val="20"/>
-          <w:shd w:val="clear" w:color="auto" w:fill="F5F5F5"/>
-        </w:rPr>
-        <w:t>планарны</w:t>
-      </w:r>
-      <w:proofErr w:type="spellEnd"/>
-      <w:r>
-        <w:rPr>
-          <w:rFonts w:ascii="Arial" w:hAnsi="Arial" w:cs="Arial"/>
-          <w:sz w:val="20"/>
-          <w:szCs w:val="20"/>
-          <w:shd w:val="clear" w:color="auto" w:fill="F5F5F5"/>
-        </w:rPr>
-        <w:t>. Поскольку G и его дополнение являются планарными, они не содержат ни K5-содержащих подграфов ни K3.3-содержащих подграфов.</w:t>
-      </w:r>
-      <w:r>
-        <w:rPr>
-          <w:rFonts w:ascii="Arial" w:hAnsi="Arial" w:cs="Arial"/>
-          <w:sz w:val="20"/>
-          <w:szCs w:val="20"/>
-        </w:rPr>
-        <w:br/>
-      </w:r>
-      <w:r>
-        <w:rPr>
-          <w:rFonts w:ascii="Arial" w:hAnsi="Arial" w:cs="Arial"/>
-          <w:sz w:val="20"/>
-          <w:szCs w:val="20"/>
-        </w:rPr>
-        <w:br/>
-      </w:r>
-      <w:r>
-        <w:rPr>
-          <w:rFonts w:ascii="Arial" w:hAnsi="Arial" w:cs="Arial"/>
-          <w:sz w:val="20"/>
-          <w:szCs w:val="20"/>
-          <w:shd w:val="clear" w:color="auto" w:fill="F5F5F5"/>
-        </w:rPr>
-        <w:t xml:space="preserve">Теперь рассмотрим количество ребер в G и его дополнении. Сумма количества ребер в G и его дополнении равна количеству ребер полного графа </w:t>
-      </w:r>
-      <w:proofErr w:type="spellStart"/>
-      <w:r>
-        <w:rPr>
-          <w:rFonts w:ascii="Arial" w:hAnsi="Arial" w:cs="Arial"/>
-          <w:sz w:val="20"/>
-          <w:szCs w:val="20"/>
-          <w:shd w:val="clear" w:color="auto" w:fill="F5F5F5"/>
-        </w:rPr>
-        <w:t>Kn</w:t>
-      </w:r>
-      <w:proofErr w:type="spellEnd"/>
-      <w:r>
-        <w:rPr>
-          <w:rFonts w:ascii="Arial" w:hAnsi="Arial" w:cs="Arial"/>
-          <w:sz w:val="20"/>
-          <w:szCs w:val="20"/>
-          <w:shd w:val="clear" w:color="auto" w:fill="F5F5F5"/>
-        </w:rPr>
-        <w:t xml:space="preserve"> (n - количество вершин). Так как n более или равно 11 (как предполагается), то n(n-1)/2 (число всех возможных ребер) будет больше чем сумма количеств </w:t>
-      </w:r>
-      <w:proofErr w:type="spellStart"/>
-      <w:r>
-        <w:rPr>
-          <w:rFonts w:ascii="Arial" w:hAnsi="Arial" w:cs="Arial"/>
-          <w:sz w:val="20"/>
-          <w:szCs w:val="20"/>
-          <w:shd w:val="clear" w:color="auto" w:fill="F5F5F5"/>
-        </w:rPr>
-        <w:t>ребр</w:t>
-      </w:r>
-      <w:proofErr w:type="spellEnd"/>
-      <w:r>
-        <w:rPr>
-          <w:rFonts w:ascii="Arial" w:hAnsi="Arial" w:cs="Arial"/>
-          <w:sz w:val="20"/>
-          <w:szCs w:val="20"/>
-          <w:shd w:val="clear" w:color="auto" w:fill="F5F5F5"/>
-        </w:rPr>
-        <w:t xml:space="preserve"> в двух планарных </w:t>
-      </w:r>
-      <w:proofErr w:type="spellStart"/>
-      <w:r>
-        <w:rPr>
-          <w:rFonts w:ascii="Arial" w:hAnsi="Arial" w:cs="Arial"/>
-          <w:sz w:val="20"/>
-          <w:szCs w:val="20"/>
-          <w:shd w:val="clear" w:color="auto" w:fill="F5F5F5"/>
-        </w:rPr>
-        <w:t>гризе</w:t>
-      </w:r>
-      <w:proofErr w:type="spellEnd"/>
-      <w:r>
-        <w:rPr>
-          <w:rFonts w:ascii="Arial" w:hAnsi="Arial" w:cs="Arial"/>
-          <w:sz w:val="20"/>
-          <w:szCs w:val="20"/>
-          <w:shd w:val="clear" w:color="auto" w:fill="F5F5F5"/>
-        </w:rPr>
-        <w:t>.</w:t>
-      </w:r>
-      <w:r>
-        <w:rPr>
-          <w:rFonts w:ascii="Arial" w:hAnsi="Arial" w:cs="Arial"/>
-          <w:sz w:val="20"/>
-          <w:szCs w:val="20"/>
-        </w:rPr>
-        <w:br/>
-      </w:r>
-      <w:r>
-        <w:rPr>
-          <w:rFonts w:ascii="Arial" w:hAnsi="Arial" w:cs="Arial"/>
-          <w:sz w:val="20"/>
-          <w:szCs w:val="20"/>
-        </w:rPr>
-        <w:br/>
-      </w:r>
-      <w:r>
-        <w:rPr>
-          <w:rFonts w:ascii="Arial" w:hAnsi="Arial" w:cs="Arial"/>
-          <w:sz w:val="20"/>
-          <w:szCs w:val="20"/>
-          <w:shd w:val="clear" w:color="auto" w:fill="F5F5F5"/>
-        </w:rPr>
-        <w:t xml:space="preserve">Следовательно хотя бы один из двух </w:t>
-      </w:r>
-      <w:proofErr w:type="spellStart"/>
-      <w:r>
-        <w:rPr>
-          <w:rFonts w:ascii="Arial" w:hAnsi="Arial" w:cs="Arial"/>
-          <w:sz w:val="20"/>
-          <w:szCs w:val="20"/>
-          <w:shd w:val="clear" w:color="auto" w:fill="F5F5F5"/>
-        </w:rPr>
-        <w:t>гризев</w:t>
-      </w:r>
-      <w:proofErr w:type="spellEnd"/>
-      <w:r>
-        <w:rPr>
-          <w:rFonts w:ascii="Arial" w:hAnsi="Arial" w:cs="Arial"/>
-          <w:sz w:val="20"/>
-          <w:szCs w:val="20"/>
-          <w:shd w:val="clear" w:color="auto" w:fill="F5F5F5"/>
-        </w:rPr>
-        <w:t xml:space="preserve"> муст быть не </w:t>
+        <w:t>Задание 7</w:t>
+      </w:r>
+      <w:r>
+        <w:rPr>
+          <w:sz w:val="28"/>
+          <w:szCs w:val="28"/>
+        </w:rPr>
+        <w:t xml:space="preserve"> При каких m и n следующие графы являются а) эйлеровыми б) гамильтоновыми: </w:t>
       </w:r>
       <w:proofErr w:type="spellStart"/>
       <w:proofErr w:type="gramStart"/>
       <w:r>
         <w:rPr>
-          <w:rFonts w:ascii="Arial" w:hAnsi="Arial" w:cs="Arial"/>
-          <w:sz w:val="20"/>
-          <w:szCs w:val="20"/>
-          <w:shd w:val="clear" w:color="auto" w:fill="F5F5F5"/>
-        </w:rPr>
-        <w:t>планаранным</w:t>
+          <w:sz w:val="28"/>
+          <w:szCs w:val="28"/>
+        </w:rPr>
+        <w:t>Kn.Kmn,Wn</w:t>
       </w:r>
       <w:proofErr w:type="spellEnd"/>
-      <w:r>
-        <w:rPr>
-          <w:rFonts w:ascii="Arial" w:hAnsi="Arial" w:cs="Arial"/>
-          <w:sz w:val="20"/>
-          <w:szCs w:val="20"/>
-          <w:shd w:val="clear" w:color="auto" w:fill="F5F5F5"/>
-        </w:rPr>
-        <w:t xml:space="preserve"> ,</w:t>
-      </w:r>
       <w:proofErr w:type="gramEnd"/>
       <w:r>
         <w:rPr>
-          <w:rFonts w:ascii="Arial" w:hAnsi="Arial" w:cs="Arial"/>
-          <w:sz w:val="20"/>
-          <w:szCs w:val="20"/>
-          <w:shd w:val="clear" w:color="auto" w:fill="F5F5F5"/>
-        </w:rPr>
-        <w:t xml:space="preserve"> что </w:t>
+          <w:sz w:val="28"/>
+          <w:szCs w:val="28"/>
+        </w:rPr>
+        <w:t>.</w:t>
+      </w:r>
+    </w:p>
+    <w:p>
+      <w:pPr>
+        <w:rPr>
+          <w:sz w:val="28"/>
+          <w:szCs w:val="28"/>
+        </w:rPr>
+      </w:pPr>
+      <w:r>
+        <w:rPr>
+          <w:sz w:val="28"/>
+          <w:szCs w:val="28"/>
+        </w:rPr>
+        <w:t xml:space="preserve">А) </w:t>
       </w:r>
       <w:proofErr w:type="spellStart"/>
-      <w:r>
-        <w:rPr>
-          <w:rFonts w:ascii="Arial" w:hAnsi="Arial" w:cs="Arial"/>
-          <w:sz w:val="20"/>
-          <w:szCs w:val="20"/>
-          <w:shd w:val="clear" w:color="auto" w:fill="F5F5F5"/>
-        </w:rPr>
-        <w:t>завёршает</w:t>
+      <w:proofErr w:type="gramStart"/>
+      <w:r>
+        <w:rPr>
+          <w:sz w:val="28"/>
+          <w:szCs w:val="28"/>
+        </w:rPr>
+        <w:t>Kn</w:t>
       </w:r>
       <w:proofErr w:type="spellEnd"/>
       <w:r>
         <w:rPr>
-          <w:rFonts w:ascii="Arial" w:hAnsi="Arial" w:cs="Arial"/>
-          <w:sz w:val="20"/>
-          <w:szCs w:val="20"/>
-          <w:shd w:val="clear" w:color="auto" w:fill="F5F5F5"/>
-        </w:rPr>
-        <w:t xml:space="preserve"> наше предположение .</w:t>
-      </w:r>
-    </w:p>
-    <w:p/>
-    <w:p>
-      <w:r>
-        <w:t>Задание 4:</w:t>
-      </w:r>
-    </w:p>
-    <w:p>
-      <w:r>
-        <w:rPr>
+          <w:sz w:val="28"/>
+          <w:szCs w:val="28"/>
+        </w:rPr>
+        <w:t xml:space="preserve">  всегда</w:t>
+      </w:r>
+      <w:proofErr w:type="gramEnd"/>
+      <w:r>
+        <w:rPr>
+          <w:sz w:val="28"/>
+          <w:szCs w:val="28"/>
+        </w:rPr>
+        <w:t xml:space="preserve"> гамильтонов, эйлеров для нечетных </w:t>
+      </w:r>
+      <w:r>
+        <w:rPr>
+          <w:sz w:val="28"/>
+          <w:szCs w:val="28"/>
           <w:lang w:val="en-US"/>
         </w:rPr>
-        <w:t>A</w:t>
-      </w:r>
-      <w:r>
-        <w:t xml:space="preserve"> - 2</w:t>
-      </w:r>
-    </w:p>
-    <w:p>
-      <w:r>
-        <w:rPr>
+        <w:t>n</w:t>
+      </w:r>
+    </w:p>
+    <w:p>
+      <w:pPr>
+        <w:rPr>
+          <w:sz w:val="28"/>
+          <w:szCs w:val="28"/>
+        </w:rPr>
+      </w:pPr>
+      <w:r>
+        <w:rPr>
+          <w:sz w:val="28"/>
+          <w:szCs w:val="28"/>
+        </w:rPr>
+        <w:t xml:space="preserve">Б) </w:t>
+      </w:r>
+      <w:proofErr w:type="spellStart"/>
+      <w:r>
+        <w:rPr>
+          <w:sz w:val="28"/>
+          <w:szCs w:val="28"/>
           <w:lang w:val="en-US"/>
         </w:rPr>
-        <w:t>B</w:t>
-      </w:r>
-      <w:r>
-        <w:t xml:space="preserve"> – </w:t>
-      </w:r>
-      <w:r>
-        <w:t>нет</w:t>
-      </w:r>
-    </w:p>
-    <w:p>
-      <w:r>
-        <w:rPr>
+        <w:t>Kmn</w:t>
+      </w:r>
+      <w:proofErr w:type="spellEnd"/>
+      <w:r>
+        <w:rPr>
+          <w:sz w:val="28"/>
+          <w:szCs w:val="28"/>
+        </w:rPr>
+        <w:t xml:space="preserve"> – гамильтонов когда </w:t>
+      </w:r>
+      <w:r>
+        <w:rPr>
+          <w:sz w:val="28"/>
+          <w:szCs w:val="28"/>
           <w:lang w:val="en-US"/>
         </w:rPr>
-        <w:t>C</w:t>
-      </w:r>
-      <w:r>
-        <w:t xml:space="preserve"> </w:t>
-      </w:r>
-      <w:r>
-        <w:t>–</w:t>
-      </w:r>
-      <w:r>
-        <w:t xml:space="preserve"> </w:t>
-      </w:r>
-      <w:r>
-        <w:t>нет</w:t>
-      </w:r>
-    </w:p>
-    <w:p>
-      <w:r>
-        <w:rPr>
+        <w:t>m</w:t>
+      </w:r>
+      <w:r>
+        <w:rPr>
+          <w:sz w:val="28"/>
+          <w:szCs w:val="28"/>
+        </w:rPr>
+        <w:t>=</w:t>
+      </w:r>
+      <w:r>
+        <w:rPr>
+          <w:sz w:val="28"/>
+          <w:szCs w:val="28"/>
           <w:lang w:val="en-US"/>
         </w:rPr>
-        <w:t>D</w:t>
-      </w:r>
-      <w:r>
-        <w:t xml:space="preserve"> </w:t>
-      </w:r>
-      <w:r>
-        <w:t>–</w:t>
-      </w:r>
-      <w:r>
-        <w:t xml:space="preserve"> 5</w:t>
-      </w:r>
-      <w:r>
-        <w:t>, 5</w:t>
-      </w:r>
-    </w:p>
-    <w:p/>
-    <w:p>
-      <w:r>
-        <w:t xml:space="preserve">Задание </w:t>
+        <w:t>n</w:t>
+      </w:r>
+      <w:r>
+        <w:rPr>
+          <w:sz w:val="28"/>
+          <w:szCs w:val="28"/>
+        </w:rPr>
+        <w:t xml:space="preserve">, когда </w:t>
       </w:r>
       <w:proofErr w:type="gramStart"/>
       <w:r>
-        <w:t>5:  является</w:t>
+        <w:rPr>
+          <w:sz w:val="28"/>
+          <w:szCs w:val="28"/>
+          <w:lang w:val="en-US"/>
+        </w:rPr>
+        <w:t>m</w:t>
+      </w:r>
+      <w:r>
+        <w:rPr>
+          <w:sz w:val="28"/>
+          <w:szCs w:val="28"/>
+        </w:rPr>
+        <w:t>,</w:t>
+      </w:r>
+      <w:r>
+        <w:rPr>
+          <w:sz w:val="28"/>
+          <w:szCs w:val="28"/>
+          <w:lang w:val="en-US"/>
+        </w:rPr>
+        <w:t>n</w:t>
       </w:r>
       <w:proofErr w:type="gramEnd"/>
-    </w:p>
-    <w:p>
-      <w:r>
-        <w:t xml:space="preserve">Задание 6: по формуле </w:t>
+      <w:r>
+        <w:rPr>
+          <w:sz w:val="28"/>
+          <w:szCs w:val="28"/>
+        </w:rPr>
+        <w:t xml:space="preserve"> четные то эйлеров</w:t>
+      </w:r>
+    </w:p>
+    <w:p>
+      <w:pPr>
+        <w:rPr>
+          <w:sz w:val="28"/>
+          <w:szCs w:val="28"/>
+        </w:rPr>
+      </w:pPr>
+      <w:r>
+        <w:rPr>
+          <w:sz w:val="28"/>
+          <w:szCs w:val="28"/>
+        </w:rPr>
+        <w:t xml:space="preserve">В) </w:t>
       </w:r>
       <w:proofErr w:type="spellStart"/>
       <w:r>
-        <w:t>эйлера</w:t>
+        <w:rPr>
+          <w:sz w:val="28"/>
+          <w:szCs w:val="28"/>
+        </w:rPr>
+        <w:t>Wn</w:t>
       </w:r>
       <w:proofErr w:type="spellEnd"/>
       <w:r>
-        <w:t xml:space="preserve"> 37 10-</w:t>
-      </w:r>
-      <w:r>
-        <w:t>45+</w:t>
-      </w:r>
-      <w:r>
-        <w:rPr>
-          <w:lang w:val="en-US"/>
-        </w:rPr>
-        <w:t>x</w:t>
-      </w:r>
-      <w:r>
-        <w:t>=2</w:t>
+        <w:rPr>
+          <w:sz w:val="28"/>
+          <w:szCs w:val="28"/>
+        </w:rPr>
+        <w:t xml:space="preserve"> – всегда гамильтонов, никогда эйлеров</w:t>
       </w:r>
     </w:p>
     <w:p>
       <w:pPr>
         <w:rPr>
-          <w:lang w:val="en-US"/>
+          <w:sz w:val="28"/>
+          <w:szCs w:val="28"/>
         </w:rPr>
       </w:pPr>
       <w:r>
-        <w:t>Задание 7:</w:t>
-      </w:r>
-      <w:r>
-        <w:rPr>
-          <w:lang w:val="en-US"/>
-        </w:rPr>
-        <w:t xml:space="preserve"> </w:t>
+        <w:rPr>
+          <w:sz w:val="28"/>
+          <w:szCs w:val="28"/>
+        </w:rPr>
+        <w:t>Задание 8</w:t>
+      </w:r>
+      <w:r>
+        <w:rPr>
+          <w:sz w:val="28"/>
+          <w:szCs w:val="28"/>
+        </w:rPr>
+        <w:t xml:space="preserve"> Решите следующую задачу: шесть островов на реке соединены мостами, как показано на рисунке. Можно ли, начав прогулку на одном из островов, пройти по каждому из мостиков ровно один раз и вернуться на тот же остров? В случае отрицательного ответа определите, сколько мостиков и между каким островами нужно построить, чтобы такая прогулка стала возможной.</w:t>
       </w:r>
     </w:p>
     <w:p>
       <w:pPr>
         <w:rPr>
-          <w:lang w:val="en-US"/>
+          <w:sz w:val="28"/>
+          <w:szCs w:val="28"/>
         </w:rPr>
       </w:pPr>
       <w:r>
         <w:rPr>
           <w:noProof/>
-          <w:lang w:val="en-US"/>
+          <w:sz w:val="28"/>
+          <w:szCs w:val="28"/>
         </w:rPr>
         <w:drawing>
-          <wp:inline distT="0" distB="0" distL="0" distR="0" wp14:anchorId="20E4FA9E" wp14:editId="0B6F4982">
-            <wp:extent cx="3934374" cy="1733792"/>
-            <wp:effectExtent l="0" t="0" r="9525" b="0"/>
-            <wp:docPr id="57" name="Рисунок 57"/>
+          <wp:inline distT="0" distB="0" distL="0" distR="0" wp14:anchorId="490E094C" wp14:editId="3A8797A7">
+            <wp:extent cx="3284505" cy="1767993"/>
+            <wp:effectExtent l="0" t="0" r="0" b="3810"/>
+            <wp:docPr id="76" name="Рисунок 76"/>
             <wp:cNvGraphicFramePr>
               <a:graphicFrameLocks xmlns:a="http://schemas.openxmlformats.org/drawingml/2006/main" noChangeAspect="1"/>
             </wp:cNvGraphicFramePr>
@@ -11422,7 +11389,7 @@
                   <pic:spPr>
                     <a:xfrm>
                       <a:off x="0" y="0"/>
-                      <a:ext cx="3934374" cy="1733792"/>
+                      <a:ext cx="3284505" cy="1767993"/>
                     </a:xfrm>
                     <a:prstGeom prst="rect">
                       <a:avLst/>
@@ -11438,20 +11405,21 @@
     <w:p>
       <w:pPr>
         <w:rPr>
-          <w:lang w:val="en-US"/>
+          <w:sz w:val="28"/>
+          <w:szCs w:val="28"/>
         </w:rPr>
       </w:pPr>
       <w:r>
         <w:rPr>
           <w:noProof/>
-          <w:lang w:val="en-US"/>
-        </w:rPr>
-        <w:lastRenderedPageBreak/>
+          <w:sz w:val="28"/>
+          <w:szCs w:val="28"/>
+        </w:rPr>
         <w:drawing>
-          <wp:inline distT="0" distB="0" distL="0" distR="0" wp14:anchorId="23839876" wp14:editId="0A7C9E05">
-            <wp:extent cx="2876951" cy="3343742"/>
-            <wp:effectExtent l="0" t="0" r="0" b="9525"/>
-            <wp:docPr id="56" name="Рисунок 56"/>
+          <wp:inline distT="0" distB="0" distL="0" distR="0" wp14:anchorId="0382359E" wp14:editId="354FB13C">
+            <wp:extent cx="3680779" cy="3787468"/>
+            <wp:effectExtent l="0" t="0" r="0" b="3810"/>
+            <wp:docPr id="77" name="Рисунок 77"/>
             <wp:cNvGraphicFramePr>
               <a:graphicFrameLocks xmlns:a="http://schemas.openxmlformats.org/drawingml/2006/main" noChangeAspect="1"/>
             </wp:cNvGraphicFramePr>
@@ -11471,7 +11439,7 @@
                   <pic:spPr>
                     <a:xfrm>
                       <a:off x="0" y="0"/>
-                      <a:ext cx="2876951" cy="3343742"/>
+                      <a:ext cx="3680779" cy="3787468"/>
                     </a:xfrm>
                     <a:prstGeom prst="rect">
                       <a:avLst/>
@@ -11485,34 +11453,40 @@
       </w:r>
     </w:p>
     <w:p>
-      <w:r>
-        <w:t>Задание 8</w:t>
-      </w:r>
-      <w:proofErr w:type="gramStart"/>
-      <w:r>
-        <w:t>:</w:t>
-      </w:r>
-      <w:r>
-        <w:t xml:space="preserve"> </w:t>
-      </w:r>
-      <w:r>
-        <w:t>Если</w:t>
-      </w:r>
-      <w:proofErr w:type="gramEnd"/>
-      <w:r>
-        <w:t xml:space="preserve"> возможно, постройте плоскую укладку следующих графов, используя гамма-алгоритм. Подробно опишите каждый шаг алгоритма.</w:t>
-      </w:r>
-    </w:p>
-    <w:p>
+      <w:pPr>
+        <w:rPr>
+          <w:sz w:val="28"/>
+          <w:szCs w:val="28"/>
+          <w:lang w:val="en-US"/>
+        </w:rPr>
+      </w:pPr>
+      <w:r>
+        <w:rPr>
+          <w:sz w:val="28"/>
+          <w:szCs w:val="28"/>
+        </w:rPr>
+        <w:t>Нужно добавить 1 ребро 8-5</w:t>
+      </w:r>
+    </w:p>
+    <w:p>
+      <w:pPr>
+        <w:rPr>
+          <w:sz w:val="28"/>
+          <w:szCs w:val="28"/>
+        </w:rPr>
+      </w:pPr>
       <w:r>
         <w:rPr>
           <w:noProof/>
-        </w:rPr>
+          <w:sz w:val="28"/>
+          <w:szCs w:val="28"/>
+        </w:rPr>
+        <w:lastRenderedPageBreak/>
         <w:drawing>
-          <wp:inline distT="0" distB="0" distL="0" distR="0" wp14:anchorId="30D33DDF" wp14:editId="3D379DB9">
-            <wp:extent cx="4248044" cy="2004060"/>
-            <wp:effectExtent l="0" t="0" r="635" b="0"/>
-            <wp:docPr id="60" name="Рисунок 60"/>
+          <wp:inline distT="0" distB="0" distL="0" distR="0" wp14:anchorId="12E4C22E" wp14:editId="6CFA1FBF">
+            <wp:extent cx="4656223" cy="3581710"/>
+            <wp:effectExtent l="0" t="0" r="0" b="0"/>
+            <wp:docPr id="78" name="Рисунок 78"/>
             <wp:cNvGraphicFramePr>
               <a:graphicFrameLocks xmlns:a="http://schemas.openxmlformats.org/drawingml/2006/main" noChangeAspect="1"/>
             </wp:cNvGraphicFramePr>
@@ -11532,7 +11506,7 @@
                   <pic:spPr>
                     <a:xfrm>
                       <a:off x="0" y="0"/>
-                      <a:ext cx="4274205" cy="2016402"/>
+                      <a:ext cx="4656223" cy="3581710"/>
                     </a:xfrm>
                     <a:prstGeom prst="rect">
                       <a:avLst/>
@@ -11546,8 +11520,65 @@
       </w:r>
     </w:p>
     <w:p>
-      <w:r>
-        <w:t>Гамма алгоритм:</w:t>
+      <w:pPr>
+        <w:rPr>
+          <w:sz w:val="28"/>
+          <w:szCs w:val="28"/>
+        </w:rPr>
+      </w:pPr>
+      <w:r>
+        <w:rPr>
+          <w:sz w:val="28"/>
+          <w:szCs w:val="28"/>
+        </w:rPr>
+        <w:t>Задание 9</w:t>
+      </w:r>
+    </w:p>
+    <w:p>
+      <w:pPr>
+        <w:rPr>
+          <w:sz w:val="28"/>
+          <w:szCs w:val="28"/>
+        </w:rPr>
+      </w:pPr>
+      <w:r>
+        <w:rPr>
+          <w:sz w:val="28"/>
+          <w:szCs w:val="28"/>
+        </w:rPr>
+        <w:t>Формат входных данных: В первой строке указаны два числа разделенных пробелом: число вершин и число ребер. В следующих строках указаны пары вершин, соединенных ребром. Выполняются ограничения: 2≤число вершин≤1000,0≤число ребер≤1000. Формат выходных данных: Одно слово: NONE, если в графе нет эйлерова цикла, или список вершин в порядке обхода эйлерова цикла, если он есть</w:t>
+      </w:r>
+    </w:p>
+    <w:p>
+      <w:pPr>
+        <w:rPr>
+          <w:sz w:val="28"/>
+          <w:szCs w:val="28"/>
+          <w:lang w:val="en-US"/>
+        </w:rPr>
+      </w:pPr>
+      <w:r>
+        <w:rPr>
+          <w:sz w:val="28"/>
+          <w:szCs w:val="28"/>
+          <w:lang w:val="en-US"/>
+        </w:rPr>
+        <w:t>Lesson9 -&gt; ex_9()</w:t>
+      </w:r>
+    </w:p>
+    <w:p>
+      <w:pPr>
+        <w:rPr>
+          <w:sz w:val="28"/>
+          <w:szCs w:val="28"/>
+        </w:rPr>
+      </w:pPr>
+      <w:r>
+        <w:rPr>
+          <w:sz w:val="28"/>
+          <w:szCs w:val="28"/>
+        </w:rPr>
+        <w:t>Задание 10</w:t>
       </w:r>
     </w:p>
     <w:p>
@@ -11555,11 +11586,12 @@
         <w:rPr>
           <w:noProof/>
         </w:rPr>
+        <w:lastRenderedPageBreak/>
         <w:drawing>
-          <wp:inline distT="0" distB="0" distL="0" distR="0" wp14:anchorId="16731A59" wp14:editId="58C69069">
-            <wp:extent cx="5265876" cy="2857748"/>
-            <wp:effectExtent l="0" t="0" r="0" b="0"/>
-            <wp:docPr id="62" name="Рисунок 62"/>
+          <wp:inline distT="0" distB="0" distL="0" distR="0" wp14:anchorId="19266A9D" wp14:editId="4D1F6466">
+            <wp:extent cx="5707875" cy="4191363"/>
+            <wp:effectExtent l="0" t="0" r="7620" b="0"/>
+            <wp:docPr id="80" name="Рисунок 80"/>
             <wp:cNvGraphicFramePr>
               <a:graphicFrameLocks xmlns:a="http://schemas.openxmlformats.org/drawingml/2006/main" noChangeAspect="1"/>
             </wp:cNvGraphicFramePr>
@@ -11579,7 +11611,7 @@
                   <pic:spPr>
                     <a:xfrm>
                       <a:off x="0" y="0"/>
-                      <a:ext cx="5265876" cy="2857748"/>
+                      <a:ext cx="5707875" cy="4191363"/>
                     </a:xfrm>
                     <a:prstGeom prst="rect">
                       <a:avLst/>
@@ -11593,16 +11625,28 @@
       </w:r>
     </w:p>
     <w:p>
+      <w:pPr>
+        <w:rPr>
+          <w:lang w:val="en-US"/>
+        </w:rPr>
+      </w:pPr>
+      <w:r>
+        <w:rPr>
+          <w:lang w:val="en-US"/>
+        </w:rPr>
+        <w:t xml:space="preserve"> Lesson 9 -&gt; ex_10()</w:t>
+      </w:r>
+    </w:p>
+    <w:p>
       <w:r>
         <w:rPr>
           <w:noProof/>
         </w:rPr>
-        <w:lastRenderedPageBreak/>
         <w:drawing>
-          <wp:inline distT="0" distB="0" distL="0" distR="0" wp14:anchorId="62C45117" wp14:editId="2067C4F6">
-            <wp:extent cx="4793395" cy="2392887"/>
-            <wp:effectExtent l="0" t="0" r="7620" b="7620"/>
-            <wp:docPr id="63" name="Рисунок 63"/>
+          <wp:inline distT="0" distB="0" distL="0" distR="0" wp14:anchorId="0251E5E3" wp14:editId="1AECFA1A">
+            <wp:extent cx="5418290" cy="472481"/>
+            <wp:effectExtent l="0" t="0" r="0" b="3810"/>
+            <wp:docPr id="79" name="Рисунок 79"/>
             <wp:cNvGraphicFramePr>
               <a:graphicFrameLocks xmlns:a="http://schemas.openxmlformats.org/drawingml/2006/main" noChangeAspect="1"/>
             </wp:cNvGraphicFramePr>
@@ -11622,7 +11666,7 @@
                   <pic:spPr>
                     <a:xfrm>
                       <a:off x="0" y="0"/>
-                      <a:ext cx="4793395" cy="2392887"/>
+                      <a:ext cx="5418290" cy="472481"/>
                     </a:xfrm>
                     <a:prstGeom prst="rect">
                       <a:avLst/>
@@ -11635,21 +11679,63 @@
         </w:drawing>
       </w:r>
     </w:p>
+    <w:p/>
+    <w:p>
+      <w:r>
+        <w:br w:type="page"/>
+      </w:r>
+    </w:p>
     <w:p>
       <w:pPr>
+        <w:pStyle w:val="1"/>
+      </w:pPr>
+      <w:bookmarkStart w:id="8" w:name="_Toc180966560"/>
+      <w:r>
+        <w:lastRenderedPageBreak/>
+        <w:t>Занятие 10. Плоские и планарные графы</w:t>
+      </w:r>
+      <w:r>
+        <w:t xml:space="preserve"> </w:t>
+      </w:r>
+      <w:r>
+        <w:t>СДАНО</w:t>
+      </w:r>
+      <w:bookmarkEnd w:id="8"/>
+    </w:p>
+    <w:p>
+      <w:pPr>
         <w:rPr>
           <w:lang w:val="en-US"/>
         </w:rPr>
       </w:pPr>
       <w:r>
+        <w:t>Задание 1</w:t>
+      </w:r>
+      <w:proofErr w:type="gramStart"/>
+      <w:r>
+        <w:t>:</w:t>
+      </w:r>
+      <w:r>
+        <w:t xml:space="preserve"> </w:t>
+      </w:r>
+      <w:r>
+        <w:t>Определите</w:t>
+      </w:r>
+      <w:proofErr w:type="gramEnd"/>
+      <w:r>
+        <w:t>, какие из приведенных ниже графов являются планарными, а какие не планарными. Объясните почему.</w:t>
+      </w:r>
+    </w:p>
+    <w:p>
+      <w:r>
         <w:rPr>
           <w:noProof/>
         </w:rPr>
         <w:drawing>
-          <wp:inline distT="0" distB="0" distL="0" distR="0" wp14:anchorId="747CC49C" wp14:editId="718F7ADF">
-            <wp:extent cx="4831499" cy="2720576"/>
-            <wp:effectExtent l="0" t="0" r="7620" b="3810"/>
-            <wp:docPr id="64" name="Рисунок 64"/>
+          <wp:inline distT="0" distB="0" distL="0" distR="0" wp14:anchorId="0477C691" wp14:editId="02095483">
+            <wp:extent cx="3762900" cy="1876687"/>
+            <wp:effectExtent l="0" t="0" r="9525" b="9525"/>
+            <wp:docPr id="58" name="Рисунок 58"/>
             <wp:cNvGraphicFramePr>
               <a:graphicFrameLocks xmlns:a="http://schemas.openxmlformats.org/drawingml/2006/main" noChangeAspect="1"/>
             </wp:cNvGraphicFramePr>
@@ -11669,7 +11755,7 @@
                   <pic:spPr>
                     <a:xfrm>
                       <a:off x="0" y="0"/>
-                      <a:ext cx="4831499" cy="2720576"/>
+                      <a:ext cx="3762900" cy="1876687"/>
                     </a:xfrm>
                     <a:prstGeom prst="rect">
                       <a:avLst/>
@@ -11683,21 +11769,129 @@
       </w:r>
     </w:p>
     <w:p>
-      <w:pPr>
+      <w:r>
+        <w:t>Планарные</w:t>
+      </w:r>
+      <w:r>
+        <w:t xml:space="preserve"> </w:t>
+      </w:r>
+      <w:r>
         <w:rPr>
           <w:lang w:val="en-US"/>
         </w:rPr>
-      </w:pPr>
+        <w:t>a</w:t>
+      </w:r>
+      <w:r>
+        <w:t xml:space="preserve">, </w:t>
+      </w:r>
+      <w:r>
+        <w:rPr>
+          <w:lang w:val="en-US"/>
+        </w:rPr>
+        <w:t>c</w:t>
+      </w:r>
+      <w:r>
+        <w:t xml:space="preserve">, </w:t>
+      </w:r>
+      <w:r>
+        <w:rPr>
+          <w:lang w:val="en-US"/>
+        </w:rPr>
+        <w:t>e</w:t>
+      </w:r>
+      <w:r>
+        <w:t xml:space="preserve">, </w:t>
+      </w:r>
+      <w:r>
+        <w:rPr>
+          <w:lang w:val="en-US"/>
+        </w:rPr>
+        <w:t>g</w:t>
+      </w:r>
+    </w:p>
+    <w:p>
+      <w:r>
+        <w:t xml:space="preserve">Не планарные </w:t>
+      </w:r>
+      <w:r>
+        <w:rPr>
+          <w:lang w:val="en-US"/>
+        </w:rPr>
+        <w:t>b</w:t>
+      </w:r>
+      <w:r>
+        <w:t xml:space="preserve">, </w:t>
+      </w:r>
+      <w:r>
+        <w:rPr>
+          <w:lang w:val="en-US"/>
+        </w:rPr>
+        <w:t>c</w:t>
+      </w:r>
+      <w:r>
+        <w:t xml:space="preserve">, </w:t>
+      </w:r>
+      <w:r>
+        <w:rPr>
+          <w:lang w:val="en-US"/>
+        </w:rPr>
+        <w:t>f</w:t>
+      </w:r>
+      <w:r>
+        <w:t xml:space="preserve"> (</w:t>
+      </w:r>
+      <w:proofErr w:type="spellStart"/>
+      <w:r>
+        <w:t>св</w:t>
+      </w:r>
+      <w:proofErr w:type="spellEnd"/>
+      <w:r>
+        <w:t xml:space="preserve">-во </w:t>
+      </w:r>
+      <w:proofErr w:type="spellStart"/>
+      <w:r>
+        <w:t>эйлера</w:t>
+      </w:r>
+      <w:proofErr w:type="spellEnd"/>
+      <w:r>
+        <w:t xml:space="preserve"> </w:t>
+      </w:r>
+      <w:r>
+        <w:t>13</w:t>
+      </w:r>
+      <w:r>
+        <w:t>&lt;6*3-6)</w:t>
+      </w:r>
+    </w:p>
+    <w:p>
+      <w:r>
+        <w:t>Задание 2:</w:t>
+      </w:r>
+      <w:r>
+        <w:t xml:space="preserve"> </w:t>
+      </w:r>
+      <w:r>
+        <w:t xml:space="preserve">Покажите, что следующий граф </w:t>
+      </w:r>
+      <w:proofErr w:type="spellStart"/>
+      <w:r>
+        <w:t>планарен</w:t>
+      </w:r>
+      <w:proofErr w:type="spellEnd"/>
+      <w:r>
+        <w:t>, построив его плоское изображение:</w:t>
+      </w:r>
+    </w:p>
+    <w:p>
       <w:r>
         <w:rPr>
           <w:noProof/>
-          <w:lang w:val="en-US"/>
         </w:rPr>
         <w:drawing>
-          <wp:inline distT="0" distB="0" distL="0" distR="0" wp14:anchorId="57A1EDB1" wp14:editId="7A288799">
-            <wp:extent cx="4267570" cy="2735817"/>
-            <wp:effectExtent l="0" t="0" r="0" b="7620"/>
-            <wp:docPr id="65" name="Рисунок 65"/>
+          <wp:inline distT="0" distB="0" distL="0" distR="0" wp14:anchorId="6DCD2811" wp14:editId="7286F56E">
+            <wp:extent cx="2086266" cy="1876687"/>
+            <wp:effectExtent l="0" t="0" r="9525" b="9525"/>
+            <wp:docPr id="59" name="Рисунок 59"/>
             <wp:cNvGraphicFramePr>
               <a:graphicFrameLocks xmlns:a="http://schemas.openxmlformats.org/drawingml/2006/main" noChangeAspect="1"/>
             </wp:cNvGraphicFramePr>
@@ -11717,7 +11911,7 @@
                   <pic:spPr>
                     <a:xfrm>
                       <a:off x="0" y="0"/>
-                      <a:ext cx="4267570" cy="2735817"/>
+                      <a:ext cx="2086266" cy="1876687"/>
                     </a:xfrm>
                     <a:prstGeom prst="rect">
                       <a:avLst/>
@@ -11739,14 +11933,12 @@
       <w:r>
         <w:rPr>
           <w:noProof/>
-          <w:lang w:val="en-US"/>
-        </w:rPr>
-        <w:lastRenderedPageBreak/>
+        </w:rPr>
         <w:drawing>
-          <wp:inline distT="0" distB="0" distL="0" distR="0" wp14:anchorId="1E0FB852" wp14:editId="5C1EEA65">
-            <wp:extent cx="4069433" cy="3452159"/>
+          <wp:inline distT="0" distB="0" distL="0" distR="0" wp14:anchorId="355D37DE" wp14:editId="54351704">
+            <wp:extent cx="2888396" cy="3028950"/>
             <wp:effectExtent l="0" t="0" r="7620" b="0"/>
-            <wp:docPr id="66" name="Рисунок 66"/>
+            <wp:docPr id="61" name="Рисунок 61"/>
             <wp:cNvGraphicFramePr>
               <a:graphicFrameLocks xmlns:a="http://schemas.openxmlformats.org/drawingml/2006/main" noChangeAspect="1"/>
             </wp:cNvGraphicFramePr>
@@ -11766,7 +11958,7 @@
                   <pic:spPr>
                     <a:xfrm>
                       <a:off x="0" y="0"/>
-                      <a:ext cx="4069433" cy="3452159"/>
+                      <a:ext cx="2891819" cy="3032540"/>
                     </a:xfrm>
                     <a:prstGeom prst="rect">
                       <a:avLst/>
@@ -11779,44 +11971,424 @@
         </w:drawing>
       </w:r>
     </w:p>
+    <w:p/>
+    <w:p>
+      <w:r>
+        <w:t>Задание 3:</w:t>
+      </w:r>
+    </w:p>
+    <w:p>
+      <w:r>
+        <w:lastRenderedPageBreak/>
+        <w:t xml:space="preserve">Пусть G связный граф с числом вершин больше или равным 11. Докажите, что либо граф, либо его дополнение является </w:t>
+      </w:r>
+      <w:proofErr w:type="spellStart"/>
+      <w:r>
+        <w:t>непланарным</w:t>
+      </w:r>
+      <w:proofErr w:type="spellEnd"/>
+      <w:r>
+        <w:t>.</w:t>
+      </w:r>
+    </w:p>
+    <w:p>
+      <w:r>
+        <w:rPr>
+          <w:rFonts w:ascii="Arial" w:hAnsi="Arial" w:cs="Arial"/>
+          <w:sz w:val="20"/>
+          <w:szCs w:val="20"/>
+          <w:shd w:val="clear" w:color="auto" w:fill="F5F5F5"/>
+        </w:rPr>
+        <w:t xml:space="preserve">Для доказательства этого утверждения мы можем использовать теорему </w:t>
+      </w:r>
+      <w:proofErr w:type="spellStart"/>
+      <w:r>
+        <w:rPr>
+          <w:rFonts w:ascii="Arial" w:hAnsi="Arial" w:cs="Arial"/>
+          <w:sz w:val="20"/>
+          <w:szCs w:val="20"/>
+          <w:shd w:val="clear" w:color="auto" w:fill="F5F5F5"/>
+        </w:rPr>
+        <w:t>Куратовского</w:t>
+      </w:r>
+      <w:proofErr w:type="spellEnd"/>
+      <w:r>
+        <w:rPr>
+          <w:rFonts w:ascii="Arial" w:hAnsi="Arial" w:cs="Arial"/>
+          <w:sz w:val="20"/>
+          <w:szCs w:val="20"/>
+          <w:shd w:val="clear" w:color="auto" w:fill="F5F5F5"/>
+        </w:rPr>
+        <w:t xml:space="preserve">, которая утверждает следующее: граф </w:t>
+      </w:r>
+      <w:proofErr w:type="spellStart"/>
+      <w:r>
+        <w:rPr>
+          <w:rFonts w:ascii="Arial" w:hAnsi="Arial" w:cs="Arial"/>
+          <w:sz w:val="20"/>
+          <w:szCs w:val="20"/>
+          <w:shd w:val="clear" w:color="auto" w:fill="F5F5F5"/>
+        </w:rPr>
+        <w:t>планарен</w:t>
+      </w:r>
+      <w:proofErr w:type="spellEnd"/>
+      <w:r>
+        <w:rPr>
+          <w:rFonts w:ascii="Arial" w:hAnsi="Arial" w:cs="Arial"/>
+          <w:sz w:val="20"/>
+          <w:szCs w:val="20"/>
+          <w:shd w:val="clear" w:color="auto" w:fill="F5F5F5"/>
+        </w:rPr>
+        <w:t xml:space="preserve"> тогда и только тогда, когда он не содержит подграф, гомеоморфный K5 (полный граф на 5 вершинах) или подграф, гомеоморфный K3,3 (поделенный граф на 2 непересекающихся троек вершин).</w:t>
+      </w:r>
+      <w:r>
+        <w:rPr>
+          <w:rFonts w:ascii="Arial" w:hAnsi="Arial" w:cs="Arial"/>
+          <w:sz w:val="20"/>
+          <w:szCs w:val="20"/>
+        </w:rPr>
+        <w:br/>
+      </w:r>
+      <w:r>
+        <w:rPr>
+          <w:rFonts w:ascii="Arial" w:hAnsi="Arial" w:cs="Arial"/>
+          <w:sz w:val="20"/>
+          <w:szCs w:val="20"/>
+        </w:rPr>
+        <w:br/>
+      </w:r>
+      <w:r>
+        <w:rPr>
+          <w:rFonts w:ascii="Arial" w:hAnsi="Arial" w:cs="Arial"/>
+          <w:sz w:val="20"/>
+          <w:szCs w:val="20"/>
+          <w:shd w:val="clear" w:color="auto" w:fill="F5F5F5"/>
+        </w:rPr>
+        <w:t xml:space="preserve">Итак, рассмотрим G как связный граф с числом вершин больше или равным 11. Теперь предположим обратное: исходные G и его дополнение оба </w:t>
+      </w:r>
+      <w:proofErr w:type="spellStart"/>
+      <w:r>
+        <w:rPr>
+          <w:rFonts w:ascii="Arial" w:hAnsi="Arial" w:cs="Arial"/>
+          <w:sz w:val="20"/>
+          <w:szCs w:val="20"/>
+          <w:shd w:val="clear" w:color="auto" w:fill="F5F5F5"/>
+        </w:rPr>
+        <w:t>планарны</w:t>
+      </w:r>
+      <w:proofErr w:type="spellEnd"/>
+      <w:r>
+        <w:rPr>
+          <w:rFonts w:ascii="Arial" w:hAnsi="Arial" w:cs="Arial"/>
+          <w:sz w:val="20"/>
+          <w:szCs w:val="20"/>
+          <w:shd w:val="clear" w:color="auto" w:fill="F5F5F5"/>
+        </w:rPr>
+        <w:t>. Поскольку G и его дополнение являются планарными, они не содержат ни K5-содержащих подграфов ни K3.3-содержащих подграфов.</w:t>
+      </w:r>
+      <w:r>
+        <w:rPr>
+          <w:rFonts w:ascii="Arial" w:hAnsi="Arial" w:cs="Arial"/>
+          <w:sz w:val="20"/>
+          <w:szCs w:val="20"/>
+        </w:rPr>
+        <w:br/>
+      </w:r>
+      <w:r>
+        <w:rPr>
+          <w:rFonts w:ascii="Arial" w:hAnsi="Arial" w:cs="Arial"/>
+          <w:sz w:val="20"/>
+          <w:szCs w:val="20"/>
+        </w:rPr>
+        <w:br/>
+      </w:r>
+      <w:r>
+        <w:rPr>
+          <w:rFonts w:ascii="Arial" w:hAnsi="Arial" w:cs="Arial"/>
+          <w:sz w:val="20"/>
+          <w:szCs w:val="20"/>
+          <w:shd w:val="clear" w:color="auto" w:fill="F5F5F5"/>
+        </w:rPr>
+        <w:t xml:space="preserve">Теперь рассмотрим количество ребер в G и его дополнении. Сумма количества ребер в G и его дополнении равна количеству ребер полного графа </w:t>
+      </w:r>
+      <w:proofErr w:type="spellStart"/>
+      <w:r>
+        <w:rPr>
+          <w:rFonts w:ascii="Arial" w:hAnsi="Arial" w:cs="Arial"/>
+          <w:sz w:val="20"/>
+          <w:szCs w:val="20"/>
+          <w:shd w:val="clear" w:color="auto" w:fill="F5F5F5"/>
+        </w:rPr>
+        <w:t>Kn</w:t>
+      </w:r>
+      <w:proofErr w:type="spellEnd"/>
+      <w:r>
+        <w:rPr>
+          <w:rFonts w:ascii="Arial" w:hAnsi="Arial" w:cs="Arial"/>
+          <w:sz w:val="20"/>
+          <w:szCs w:val="20"/>
+          <w:shd w:val="clear" w:color="auto" w:fill="F5F5F5"/>
+        </w:rPr>
+        <w:t xml:space="preserve"> (n - количество вершин). Так как n более или равно 11 (как предполагается), то n(n-1)/2 (число всех возможных ребер) будет больше чем сумма количеств </w:t>
+      </w:r>
+      <w:proofErr w:type="spellStart"/>
+      <w:r>
+        <w:rPr>
+          <w:rFonts w:ascii="Arial" w:hAnsi="Arial" w:cs="Arial"/>
+          <w:sz w:val="20"/>
+          <w:szCs w:val="20"/>
+          <w:shd w:val="clear" w:color="auto" w:fill="F5F5F5"/>
+        </w:rPr>
+        <w:t>ребр</w:t>
+      </w:r>
+      <w:proofErr w:type="spellEnd"/>
+      <w:r>
+        <w:rPr>
+          <w:rFonts w:ascii="Arial" w:hAnsi="Arial" w:cs="Arial"/>
+          <w:sz w:val="20"/>
+          <w:szCs w:val="20"/>
+          <w:shd w:val="clear" w:color="auto" w:fill="F5F5F5"/>
+        </w:rPr>
+        <w:t xml:space="preserve"> в двух планарных </w:t>
+      </w:r>
+      <w:proofErr w:type="spellStart"/>
+      <w:r>
+        <w:rPr>
+          <w:rFonts w:ascii="Arial" w:hAnsi="Arial" w:cs="Arial"/>
+          <w:sz w:val="20"/>
+          <w:szCs w:val="20"/>
+          <w:shd w:val="clear" w:color="auto" w:fill="F5F5F5"/>
+        </w:rPr>
+        <w:t>гризе</w:t>
+      </w:r>
+      <w:proofErr w:type="spellEnd"/>
+      <w:r>
+        <w:rPr>
+          <w:rFonts w:ascii="Arial" w:hAnsi="Arial" w:cs="Arial"/>
+          <w:sz w:val="20"/>
+          <w:szCs w:val="20"/>
+          <w:shd w:val="clear" w:color="auto" w:fill="F5F5F5"/>
+        </w:rPr>
+        <w:t>.</w:t>
+      </w:r>
+      <w:r>
+        <w:rPr>
+          <w:rFonts w:ascii="Arial" w:hAnsi="Arial" w:cs="Arial"/>
+          <w:sz w:val="20"/>
+          <w:szCs w:val="20"/>
+        </w:rPr>
+        <w:br/>
+      </w:r>
+      <w:r>
+        <w:rPr>
+          <w:rFonts w:ascii="Arial" w:hAnsi="Arial" w:cs="Arial"/>
+          <w:sz w:val="20"/>
+          <w:szCs w:val="20"/>
+        </w:rPr>
+        <w:br/>
+      </w:r>
+      <w:r>
+        <w:rPr>
+          <w:rFonts w:ascii="Arial" w:hAnsi="Arial" w:cs="Arial"/>
+          <w:sz w:val="20"/>
+          <w:szCs w:val="20"/>
+          <w:shd w:val="clear" w:color="auto" w:fill="F5F5F5"/>
+        </w:rPr>
+        <w:t xml:space="preserve">Следовательно хотя бы один из двух </w:t>
+      </w:r>
+      <w:proofErr w:type="spellStart"/>
+      <w:r>
+        <w:rPr>
+          <w:rFonts w:ascii="Arial" w:hAnsi="Arial" w:cs="Arial"/>
+          <w:sz w:val="20"/>
+          <w:szCs w:val="20"/>
+          <w:shd w:val="clear" w:color="auto" w:fill="F5F5F5"/>
+        </w:rPr>
+        <w:t>гризев</w:t>
+      </w:r>
+      <w:proofErr w:type="spellEnd"/>
+      <w:r>
+        <w:rPr>
+          <w:rFonts w:ascii="Arial" w:hAnsi="Arial" w:cs="Arial"/>
+          <w:sz w:val="20"/>
+          <w:szCs w:val="20"/>
+          <w:shd w:val="clear" w:color="auto" w:fill="F5F5F5"/>
+        </w:rPr>
+        <w:t xml:space="preserve"> муст быть не </w:t>
+      </w:r>
+      <w:proofErr w:type="spellStart"/>
+      <w:proofErr w:type="gramStart"/>
+      <w:r>
+        <w:rPr>
+          <w:rFonts w:ascii="Arial" w:hAnsi="Arial" w:cs="Arial"/>
+          <w:sz w:val="20"/>
+          <w:szCs w:val="20"/>
+          <w:shd w:val="clear" w:color="auto" w:fill="F5F5F5"/>
+        </w:rPr>
+        <w:t>планаранным</w:t>
+      </w:r>
+      <w:proofErr w:type="spellEnd"/>
+      <w:r>
+        <w:rPr>
+          <w:rFonts w:ascii="Arial" w:hAnsi="Arial" w:cs="Arial"/>
+          <w:sz w:val="20"/>
+          <w:szCs w:val="20"/>
+          <w:shd w:val="clear" w:color="auto" w:fill="F5F5F5"/>
+        </w:rPr>
+        <w:t xml:space="preserve"> ,</w:t>
+      </w:r>
+      <w:proofErr w:type="gramEnd"/>
+      <w:r>
+        <w:rPr>
+          <w:rFonts w:ascii="Arial" w:hAnsi="Arial" w:cs="Arial"/>
+          <w:sz w:val="20"/>
+          <w:szCs w:val="20"/>
+          <w:shd w:val="clear" w:color="auto" w:fill="F5F5F5"/>
+        </w:rPr>
+        <w:t xml:space="preserve"> что </w:t>
+      </w:r>
+      <w:proofErr w:type="spellStart"/>
+      <w:r>
+        <w:rPr>
+          <w:rFonts w:ascii="Arial" w:hAnsi="Arial" w:cs="Arial"/>
+          <w:sz w:val="20"/>
+          <w:szCs w:val="20"/>
+          <w:shd w:val="clear" w:color="auto" w:fill="F5F5F5"/>
+        </w:rPr>
+        <w:t>завёршает</w:t>
+      </w:r>
+      <w:proofErr w:type="spellEnd"/>
+      <w:r>
+        <w:rPr>
+          <w:rFonts w:ascii="Arial" w:hAnsi="Arial" w:cs="Arial"/>
+          <w:sz w:val="20"/>
+          <w:szCs w:val="20"/>
+          <w:shd w:val="clear" w:color="auto" w:fill="F5F5F5"/>
+        </w:rPr>
+        <w:t xml:space="preserve"> наше предположение .</w:t>
+      </w:r>
+    </w:p>
+    <w:p/>
+    <w:p>
+      <w:r>
+        <w:t>Задание 4:</w:t>
+      </w:r>
+    </w:p>
+    <w:p>
+      <w:r>
+        <w:rPr>
+          <w:lang w:val="en-US"/>
+        </w:rPr>
+        <w:t>A</w:t>
+      </w:r>
+      <w:r>
+        <w:t xml:space="preserve"> - 2</w:t>
+      </w:r>
+    </w:p>
+    <w:p>
+      <w:r>
+        <w:rPr>
+          <w:lang w:val="en-US"/>
+        </w:rPr>
+        <w:t>B</w:t>
+      </w:r>
+      <w:r>
+        <w:t xml:space="preserve"> – </w:t>
+      </w:r>
+      <w:r>
+        <w:t>нет</w:t>
+      </w:r>
+    </w:p>
+    <w:p>
+      <w:r>
+        <w:rPr>
+          <w:lang w:val="en-US"/>
+        </w:rPr>
+        <w:t>C</w:t>
+      </w:r>
+      <w:r>
+        <w:t xml:space="preserve"> </w:t>
+      </w:r>
+      <w:r>
+        <w:t>–</w:t>
+      </w:r>
+      <w:r>
+        <w:t xml:space="preserve"> </w:t>
+      </w:r>
+      <w:r>
+        <w:t>нет</w:t>
+      </w:r>
+    </w:p>
+    <w:p>
+      <w:r>
+        <w:rPr>
+          <w:lang w:val="en-US"/>
+        </w:rPr>
+        <w:t>D</w:t>
+      </w:r>
+      <w:r>
+        <w:t xml:space="preserve"> </w:t>
+      </w:r>
+      <w:r>
+        <w:t>–</w:t>
+      </w:r>
+      <w:r>
+        <w:t xml:space="preserve"> 5</w:t>
+      </w:r>
+      <w:r>
+        <w:t>, 5</w:t>
+      </w:r>
+    </w:p>
+    <w:p/>
+    <w:p>
+      <w:r>
+        <w:t xml:space="preserve">Задание </w:t>
+      </w:r>
+      <w:proofErr w:type="gramStart"/>
+      <w:r>
+        <w:t>5:  является</w:t>
+      </w:r>
+      <w:proofErr w:type="gramEnd"/>
+    </w:p>
+    <w:p>
+      <w:r>
+        <w:t xml:space="preserve">Задание 6: по формуле </w:t>
+      </w:r>
+      <w:proofErr w:type="spellStart"/>
+      <w:r>
+        <w:t>эйлера</w:t>
+      </w:r>
+      <w:proofErr w:type="spellEnd"/>
+      <w:r>
+        <w:t xml:space="preserve"> 37 10-</w:t>
+      </w:r>
+      <w:r>
+        <w:t>45+</w:t>
+      </w:r>
+      <w:r>
+        <w:rPr>
+          <w:lang w:val="en-US"/>
+        </w:rPr>
+        <w:t>x</w:t>
+      </w:r>
+      <w:r>
+        <w:t>=2</w:t>
+      </w:r>
+    </w:p>
     <w:p>
       <w:pPr>
         <w:rPr>
           <w:lang w:val="en-US"/>
         </w:rPr>
       </w:pPr>
-    </w:p>
-    <w:p>
-      <w:r>
-        <w:t xml:space="preserve">2. </w:t>
-      </w:r>
-      <w:r>
-        <w:t xml:space="preserve"> Это </w:t>
-      </w:r>
-      <w:proofErr w:type="gramStart"/>
-      <w:r>
-        <w:t>не возможно</w:t>
-      </w:r>
-      <w:proofErr w:type="gramEnd"/>
-      <w:r>
+      <w:r>
+        <w:t>Задание 7:</w:t>
+      </w:r>
+      <w:r>
+        <w:rPr>
+          <w:lang w:val="en-US"/>
+        </w:rPr>
         <w:t xml:space="preserve"> </w:t>
-      </w:r>
-      <w:proofErr w:type="spellStart"/>
-      <w:r>
-        <w:t>тк</w:t>
-      </w:r>
-      <w:proofErr w:type="spellEnd"/>
-      <w:r>
-        <w:t xml:space="preserve"> </w:t>
-      </w:r>
-      <w:r>
-        <w:rPr>
-          <w:lang w:val="en-US"/>
-        </w:rPr>
-        <w:t>K</w:t>
-      </w:r>
-      <w:r>
-        <w:t>3,3</w:t>
       </w:r>
     </w:p>
     <w:p>
@@ -11831,10 +12403,10 @@
           <w:lang w:val="en-US"/>
         </w:rPr>
         <w:drawing>
-          <wp:inline distT="0" distB="0" distL="0" distR="0" wp14:anchorId="0F7BD17C" wp14:editId="4036882B">
-            <wp:extent cx="3465931" cy="2263140"/>
-            <wp:effectExtent l="0" t="0" r="1270" b="3810"/>
-            <wp:docPr id="67" name="Рисунок 67"/>
+          <wp:inline distT="0" distB="0" distL="0" distR="0" wp14:anchorId="20E4FA9E" wp14:editId="0B6F4982">
+            <wp:extent cx="3934374" cy="1733792"/>
+            <wp:effectExtent l="0" t="0" r="9525" b="0"/>
+            <wp:docPr id="57" name="Рисунок 57"/>
             <wp:cNvGraphicFramePr>
               <a:graphicFrameLocks xmlns:a="http://schemas.openxmlformats.org/drawingml/2006/main" noChangeAspect="1"/>
             </wp:cNvGraphicFramePr>
@@ -11854,7 +12426,7 @@
                   <pic:spPr>
                     <a:xfrm>
                       <a:off x="0" y="0"/>
-                      <a:ext cx="3472661" cy="2267535"/>
+                      <a:ext cx="3934374" cy="1733792"/>
                     </a:xfrm>
                     <a:prstGeom prst="rect">
                       <a:avLst/>
@@ -11868,21 +12440,22 @@
       </w:r>
     </w:p>
     <w:p>
-      <w:r>
-        <w:t>Гамма-алгоритм</w:t>
-      </w:r>
-    </w:p>
-    <w:p>
+      <w:pPr>
+        <w:rPr>
+          <w:lang w:val="en-US"/>
+        </w:rPr>
+      </w:pPr>
       <w:r>
         <w:rPr>
           <w:noProof/>
+          <w:lang w:val="en-US"/>
         </w:rPr>
         <w:lastRenderedPageBreak/>
         <w:drawing>
-          <wp:inline distT="0" distB="0" distL="0" distR="0" wp14:anchorId="289B4761" wp14:editId="20A81FEE">
-            <wp:extent cx="5940425" cy="2483485"/>
-            <wp:effectExtent l="0" t="0" r="3175" b="0"/>
-            <wp:docPr id="68" name="Рисунок 68"/>
+          <wp:inline distT="0" distB="0" distL="0" distR="0" wp14:anchorId="23839876" wp14:editId="0A7C9E05">
+            <wp:extent cx="2876951" cy="3343742"/>
+            <wp:effectExtent l="0" t="0" r="0" b="9525"/>
+            <wp:docPr id="56" name="Рисунок 56"/>
             <wp:cNvGraphicFramePr>
               <a:graphicFrameLocks xmlns:a="http://schemas.openxmlformats.org/drawingml/2006/main" noChangeAspect="1"/>
             </wp:cNvGraphicFramePr>
@@ -11902,7 +12475,7 @@
                   <pic:spPr>
                     <a:xfrm>
                       <a:off x="0" y="0"/>
-                      <a:ext cx="5940425" cy="2483485"/>
+                      <a:ext cx="2876951" cy="3343742"/>
                     </a:xfrm>
                     <a:prstGeom prst="rect">
                       <a:avLst/>
@@ -11917,14 +12490,33 @@
     </w:p>
     <w:p>
       <w:r>
+        <w:t>Задание 8</w:t>
+      </w:r>
+      <w:proofErr w:type="gramStart"/>
+      <w:r>
+        <w:t>:</w:t>
+      </w:r>
+      <w:r>
+        <w:t xml:space="preserve"> </w:t>
+      </w:r>
+      <w:r>
+        <w:t>Если</w:t>
+      </w:r>
+      <w:proofErr w:type="gramEnd"/>
+      <w:r>
+        <w:t xml:space="preserve"> возможно, постройте плоскую укладку следующих графов, используя гамма-алгоритм. Подробно опишите каждый шаг алгоритма.</w:t>
+      </w:r>
+    </w:p>
+    <w:p>
+      <w:r>
         <w:rPr>
           <w:noProof/>
         </w:rPr>
         <w:drawing>
-          <wp:inline distT="0" distB="0" distL="0" distR="0" wp14:anchorId="37614A9E" wp14:editId="1D7F9F1A">
-            <wp:extent cx="5940425" cy="2572385"/>
-            <wp:effectExtent l="0" t="0" r="3175" b="0"/>
-            <wp:docPr id="69" name="Рисунок 69"/>
+          <wp:inline distT="0" distB="0" distL="0" distR="0" wp14:anchorId="30D33DDF" wp14:editId="3D379DB9">
+            <wp:extent cx="4248044" cy="2004060"/>
+            <wp:effectExtent l="0" t="0" r="635" b="0"/>
+            <wp:docPr id="60" name="Рисунок 60"/>
             <wp:cNvGraphicFramePr>
               <a:graphicFrameLocks xmlns:a="http://schemas.openxmlformats.org/drawingml/2006/main" noChangeAspect="1"/>
             </wp:cNvGraphicFramePr>
@@ -11944,7 +12536,7 @@
                   <pic:spPr>
                     <a:xfrm>
                       <a:off x="0" y="0"/>
-                      <a:ext cx="5940425" cy="2572385"/>
+                      <a:ext cx="4274205" cy="2016402"/>
                     </a:xfrm>
                     <a:prstGeom prst="rect">
                       <a:avLst/>
@@ -11959,14 +12551,19 @@
     </w:p>
     <w:p>
       <w:r>
+        <w:t>Гамма алгоритм:</w:t>
+      </w:r>
+    </w:p>
+    <w:p>
+      <w:r>
         <w:rPr>
           <w:noProof/>
         </w:rPr>
         <w:drawing>
-          <wp:inline distT="0" distB="0" distL="0" distR="0" wp14:anchorId="51727584" wp14:editId="0BBF9C47">
-            <wp:extent cx="5940425" cy="2862580"/>
-            <wp:effectExtent l="0" t="0" r="3175" b="0"/>
-            <wp:docPr id="70" name="Рисунок 70"/>
+          <wp:inline distT="0" distB="0" distL="0" distR="0" wp14:anchorId="16731A59" wp14:editId="58C69069">
+            <wp:extent cx="5265876" cy="2857748"/>
+            <wp:effectExtent l="0" t="0" r="0" b="0"/>
+            <wp:docPr id="62" name="Рисунок 62"/>
             <wp:cNvGraphicFramePr>
               <a:graphicFrameLocks xmlns:a="http://schemas.openxmlformats.org/drawingml/2006/main" noChangeAspect="1"/>
             </wp:cNvGraphicFramePr>
@@ -11986,6 +12583,413 @@
                   <pic:spPr>
                     <a:xfrm>
                       <a:off x="0" y="0"/>
+                      <a:ext cx="5265876" cy="2857748"/>
+                    </a:xfrm>
+                    <a:prstGeom prst="rect">
+                      <a:avLst/>
+                    </a:prstGeom>
+                  </pic:spPr>
+                </pic:pic>
+              </a:graphicData>
+            </a:graphic>
+          </wp:inline>
+        </w:drawing>
+      </w:r>
+    </w:p>
+    <w:p>
+      <w:r>
+        <w:rPr>
+          <w:noProof/>
+        </w:rPr>
+        <w:lastRenderedPageBreak/>
+        <w:drawing>
+          <wp:inline distT="0" distB="0" distL="0" distR="0" wp14:anchorId="62C45117" wp14:editId="2067C4F6">
+            <wp:extent cx="4793395" cy="2392887"/>
+            <wp:effectExtent l="0" t="0" r="7620" b="7620"/>
+            <wp:docPr id="63" name="Рисунок 63"/>
+            <wp:cNvGraphicFramePr>
+              <a:graphicFrameLocks xmlns:a="http://schemas.openxmlformats.org/drawingml/2006/main" noChangeAspect="1"/>
+            </wp:cNvGraphicFramePr>
+            <a:graphic xmlns:a="http://schemas.openxmlformats.org/drawingml/2006/main">
+              <a:graphicData uri="http://schemas.openxmlformats.org/drawingml/2006/picture">
+                <pic:pic xmlns:pic="http://schemas.openxmlformats.org/drawingml/2006/picture">
+                  <pic:nvPicPr>
+                    <pic:cNvPr id="1" name=""/>
+                    <pic:cNvPicPr/>
+                  </pic:nvPicPr>
+                  <pic:blipFill>
+                    <a:blip r:embed="rId84"/>
+                    <a:stretch>
+                      <a:fillRect/>
+                    </a:stretch>
+                  </pic:blipFill>
+                  <pic:spPr>
+                    <a:xfrm>
+                      <a:off x="0" y="0"/>
+                      <a:ext cx="4793395" cy="2392887"/>
+                    </a:xfrm>
+                    <a:prstGeom prst="rect">
+                      <a:avLst/>
+                    </a:prstGeom>
+                  </pic:spPr>
+                </pic:pic>
+              </a:graphicData>
+            </a:graphic>
+          </wp:inline>
+        </w:drawing>
+      </w:r>
+    </w:p>
+    <w:p>
+      <w:pPr>
+        <w:rPr>
+          <w:lang w:val="en-US"/>
+        </w:rPr>
+      </w:pPr>
+      <w:r>
+        <w:rPr>
+          <w:noProof/>
+        </w:rPr>
+        <w:drawing>
+          <wp:inline distT="0" distB="0" distL="0" distR="0" wp14:anchorId="747CC49C" wp14:editId="718F7ADF">
+            <wp:extent cx="4831499" cy="2720576"/>
+            <wp:effectExtent l="0" t="0" r="7620" b="3810"/>
+            <wp:docPr id="64" name="Рисунок 64"/>
+            <wp:cNvGraphicFramePr>
+              <a:graphicFrameLocks xmlns:a="http://schemas.openxmlformats.org/drawingml/2006/main" noChangeAspect="1"/>
+            </wp:cNvGraphicFramePr>
+            <a:graphic xmlns:a="http://schemas.openxmlformats.org/drawingml/2006/main">
+              <a:graphicData uri="http://schemas.openxmlformats.org/drawingml/2006/picture">
+                <pic:pic xmlns:pic="http://schemas.openxmlformats.org/drawingml/2006/picture">
+                  <pic:nvPicPr>
+                    <pic:cNvPr id="1" name=""/>
+                    <pic:cNvPicPr/>
+                  </pic:nvPicPr>
+                  <pic:blipFill>
+                    <a:blip r:embed="rId85"/>
+                    <a:stretch>
+                      <a:fillRect/>
+                    </a:stretch>
+                  </pic:blipFill>
+                  <pic:spPr>
+                    <a:xfrm>
+                      <a:off x="0" y="0"/>
+                      <a:ext cx="4831499" cy="2720576"/>
+                    </a:xfrm>
+                    <a:prstGeom prst="rect">
+                      <a:avLst/>
+                    </a:prstGeom>
+                  </pic:spPr>
+                </pic:pic>
+              </a:graphicData>
+            </a:graphic>
+          </wp:inline>
+        </w:drawing>
+      </w:r>
+    </w:p>
+    <w:p>
+      <w:pPr>
+        <w:rPr>
+          <w:lang w:val="en-US"/>
+        </w:rPr>
+      </w:pPr>
+      <w:r>
+        <w:rPr>
+          <w:noProof/>
+          <w:lang w:val="en-US"/>
+        </w:rPr>
+        <w:drawing>
+          <wp:inline distT="0" distB="0" distL="0" distR="0" wp14:anchorId="57A1EDB1" wp14:editId="7A288799">
+            <wp:extent cx="4267570" cy="2735817"/>
+            <wp:effectExtent l="0" t="0" r="0" b="7620"/>
+            <wp:docPr id="65" name="Рисунок 65"/>
+            <wp:cNvGraphicFramePr>
+              <a:graphicFrameLocks xmlns:a="http://schemas.openxmlformats.org/drawingml/2006/main" noChangeAspect="1"/>
+            </wp:cNvGraphicFramePr>
+            <a:graphic xmlns:a="http://schemas.openxmlformats.org/drawingml/2006/main">
+              <a:graphicData uri="http://schemas.openxmlformats.org/drawingml/2006/picture">
+                <pic:pic xmlns:pic="http://schemas.openxmlformats.org/drawingml/2006/picture">
+                  <pic:nvPicPr>
+                    <pic:cNvPr id="1" name=""/>
+                    <pic:cNvPicPr/>
+                  </pic:nvPicPr>
+                  <pic:blipFill>
+                    <a:blip r:embed="rId86"/>
+                    <a:stretch>
+                      <a:fillRect/>
+                    </a:stretch>
+                  </pic:blipFill>
+                  <pic:spPr>
+                    <a:xfrm>
+                      <a:off x="0" y="0"/>
+                      <a:ext cx="4267570" cy="2735817"/>
+                    </a:xfrm>
+                    <a:prstGeom prst="rect">
+                      <a:avLst/>
+                    </a:prstGeom>
+                  </pic:spPr>
+                </pic:pic>
+              </a:graphicData>
+            </a:graphic>
+          </wp:inline>
+        </w:drawing>
+      </w:r>
+    </w:p>
+    <w:p>
+      <w:pPr>
+        <w:rPr>
+          <w:lang w:val="en-US"/>
+        </w:rPr>
+      </w:pPr>
+      <w:r>
+        <w:rPr>
+          <w:noProof/>
+          <w:lang w:val="en-US"/>
+        </w:rPr>
+        <w:lastRenderedPageBreak/>
+        <w:drawing>
+          <wp:inline distT="0" distB="0" distL="0" distR="0" wp14:anchorId="1E0FB852" wp14:editId="5C1EEA65">
+            <wp:extent cx="4069433" cy="3452159"/>
+            <wp:effectExtent l="0" t="0" r="7620" b="0"/>
+            <wp:docPr id="66" name="Рисунок 66"/>
+            <wp:cNvGraphicFramePr>
+              <a:graphicFrameLocks xmlns:a="http://schemas.openxmlformats.org/drawingml/2006/main" noChangeAspect="1"/>
+            </wp:cNvGraphicFramePr>
+            <a:graphic xmlns:a="http://schemas.openxmlformats.org/drawingml/2006/main">
+              <a:graphicData uri="http://schemas.openxmlformats.org/drawingml/2006/picture">
+                <pic:pic xmlns:pic="http://schemas.openxmlformats.org/drawingml/2006/picture">
+                  <pic:nvPicPr>
+                    <pic:cNvPr id="1" name=""/>
+                    <pic:cNvPicPr/>
+                  </pic:nvPicPr>
+                  <pic:blipFill>
+                    <a:blip r:embed="rId87"/>
+                    <a:stretch>
+                      <a:fillRect/>
+                    </a:stretch>
+                  </pic:blipFill>
+                  <pic:spPr>
+                    <a:xfrm>
+                      <a:off x="0" y="0"/>
+                      <a:ext cx="4069433" cy="3452159"/>
+                    </a:xfrm>
+                    <a:prstGeom prst="rect">
+                      <a:avLst/>
+                    </a:prstGeom>
+                  </pic:spPr>
+                </pic:pic>
+              </a:graphicData>
+            </a:graphic>
+          </wp:inline>
+        </w:drawing>
+      </w:r>
+    </w:p>
+    <w:p>
+      <w:pPr>
+        <w:rPr>
+          <w:lang w:val="en-US"/>
+        </w:rPr>
+      </w:pPr>
+    </w:p>
+    <w:p>
+      <w:r>
+        <w:t xml:space="preserve">2. </w:t>
+      </w:r>
+      <w:r>
+        <w:t xml:space="preserve"> Это </w:t>
+      </w:r>
+      <w:proofErr w:type="gramStart"/>
+      <w:r>
+        <w:t>не возможно</w:t>
+      </w:r>
+      <w:proofErr w:type="gramEnd"/>
+      <w:r>
+        <w:t xml:space="preserve"> </w:t>
+      </w:r>
+      <w:proofErr w:type="spellStart"/>
+      <w:r>
+        <w:t>тк</w:t>
+      </w:r>
+      <w:proofErr w:type="spellEnd"/>
+      <w:r>
+        <w:t xml:space="preserve"> </w:t>
+      </w:r>
+      <w:r>
+        <w:rPr>
+          <w:lang w:val="en-US"/>
+        </w:rPr>
+        <w:t>K</w:t>
+      </w:r>
+      <w:r>
+        <w:t>3,3</w:t>
+      </w:r>
+    </w:p>
+    <w:p>
+      <w:pPr>
+        <w:rPr>
+          <w:lang w:val="en-US"/>
+        </w:rPr>
+      </w:pPr>
+      <w:r>
+        <w:rPr>
+          <w:noProof/>
+          <w:lang w:val="en-US"/>
+        </w:rPr>
+        <w:drawing>
+          <wp:inline distT="0" distB="0" distL="0" distR="0" wp14:anchorId="0F7BD17C" wp14:editId="4036882B">
+            <wp:extent cx="3465931" cy="2263140"/>
+            <wp:effectExtent l="0" t="0" r="1270" b="3810"/>
+            <wp:docPr id="67" name="Рисунок 67"/>
+            <wp:cNvGraphicFramePr>
+              <a:graphicFrameLocks xmlns:a="http://schemas.openxmlformats.org/drawingml/2006/main" noChangeAspect="1"/>
+            </wp:cNvGraphicFramePr>
+            <a:graphic xmlns:a="http://schemas.openxmlformats.org/drawingml/2006/main">
+              <a:graphicData uri="http://schemas.openxmlformats.org/drawingml/2006/picture">
+                <pic:pic xmlns:pic="http://schemas.openxmlformats.org/drawingml/2006/picture">
+                  <pic:nvPicPr>
+                    <pic:cNvPr id="1" name=""/>
+                    <pic:cNvPicPr/>
+                  </pic:nvPicPr>
+                  <pic:blipFill>
+                    <a:blip r:embed="rId88"/>
+                    <a:stretch>
+                      <a:fillRect/>
+                    </a:stretch>
+                  </pic:blipFill>
+                  <pic:spPr>
+                    <a:xfrm>
+                      <a:off x="0" y="0"/>
+                      <a:ext cx="3472661" cy="2267535"/>
+                    </a:xfrm>
+                    <a:prstGeom prst="rect">
+                      <a:avLst/>
+                    </a:prstGeom>
+                  </pic:spPr>
+                </pic:pic>
+              </a:graphicData>
+            </a:graphic>
+          </wp:inline>
+        </w:drawing>
+      </w:r>
+    </w:p>
+    <w:p>
+      <w:r>
+        <w:t>Гамма-алгоритм</w:t>
+      </w:r>
+    </w:p>
+    <w:p>
+      <w:r>
+        <w:rPr>
+          <w:noProof/>
+        </w:rPr>
+        <w:lastRenderedPageBreak/>
+        <w:drawing>
+          <wp:inline distT="0" distB="0" distL="0" distR="0" wp14:anchorId="289B4761" wp14:editId="20A81FEE">
+            <wp:extent cx="5940425" cy="2483485"/>
+            <wp:effectExtent l="0" t="0" r="3175" b="0"/>
+            <wp:docPr id="68" name="Рисунок 68"/>
+            <wp:cNvGraphicFramePr>
+              <a:graphicFrameLocks xmlns:a="http://schemas.openxmlformats.org/drawingml/2006/main" noChangeAspect="1"/>
+            </wp:cNvGraphicFramePr>
+            <a:graphic xmlns:a="http://schemas.openxmlformats.org/drawingml/2006/main">
+              <a:graphicData uri="http://schemas.openxmlformats.org/drawingml/2006/picture">
+                <pic:pic xmlns:pic="http://schemas.openxmlformats.org/drawingml/2006/picture">
+                  <pic:nvPicPr>
+                    <pic:cNvPr id="1" name=""/>
+                    <pic:cNvPicPr/>
+                  </pic:nvPicPr>
+                  <pic:blipFill>
+                    <a:blip r:embed="rId89"/>
+                    <a:stretch>
+                      <a:fillRect/>
+                    </a:stretch>
+                  </pic:blipFill>
+                  <pic:spPr>
+                    <a:xfrm>
+                      <a:off x="0" y="0"/>
+                      <a:ext cx="5940425" cy="2483485"/>
+                    </a:xfrm>
+                    <a:prstGeom prst="rect">
+                      <a:avLst/>
+                    </a:prstGeom>
+                  </pic:spPr>
+                </pic:pic>
+              </a:graphicData>
+            </a:graphic>
+          </wp:inline>
+        </w:drawing>
+      </w:r>
+    </w:p>
+    <w:p>
+      <w:r>
+        <w:rPr>
+          <w:noProof/>
+        </w:rPr>
+        <w:drawing>
+          <wp:inline distT="0" distB="0" distL="0" distR="0" wp14:anchorId="37614A9E" wp14:editId="1D7F9F1A">
+            <wp:extent cx="5940425" cy="2572385"/>
+            <wp:effectExtent l="0" t="0" r="3175" b="0"/>
+            <wp:docPr id="69" name="Рисунок 69"/>
+            <wp:cNvGraphicFramePr>
+              <a:graphicFrameLocks xmlns:a="http://schemas.openxmlformats.org/drawingml/2006/main" noChangeAspect="1"/>
+            </wp:cNvGraphicFramePr>
+            <a:graphic xmlns:a="http://schemas.openxmlformats.org/drawingml/2006/main">
+              <a:graphicData uri="http://schemas.openxmlformats.org/drawingml/2006/picture">
+                <pic:pic xmlns:pic="http://schemas.openxmlformats.org/drawingml/2006/picture">
+                  <pic:nvPicPr>
+                    <pic:cNvPr id="1" name=""/>
+                    <pic:cNvPicPr/>
+                  </pic:nvPicPr>
+                  <pic:blipFill>
+                    <a:blip r:embed="rId90"/>
+                    <a:stretch>
+                      <a:fillRect/>
+                    </a:stretch>
+                  </pic:blipFill>
+                  <pic:spPr>
+                    <a:xfrm>
+                      <a:off x="0" y="0"/>
+                      <a:ext cx="5940425" cy="2572385"/>
+                    </a:xfrm>
+                    <a:prstGeom prst="rect">
+                      <a:avLst/>
+                    </a:prstGeom>
+                  </pic:spPr>
+                </pic:pic>
+              </a:graphicData>
+            </a:graphic>
+          </wp:inline>
+        </w:drawing>
+      </w:r>
+    </w:p>
+    <w:p>
+      <w:r>
+        <w:rPr>
+          <w:noProof/>
+        </w:rPr>
+        <w:drawing>
+          <wp:inline distT="0" distB="0" distL="0" distR="0" wp14:anchorId="51727584" wp14:editId="0BBF9C47">
+            <wp:extent cx="5940425" cy="2862580"/>
+            <wp:effectExtent l="0" t="0" r="3175" b="0"/>
+            <wp:docPr id="70" name="Рисунок 70"/>
+            <wp:cNvGraphicFramePr>
+              <a:graphicFrameLocks xmlns:a="http://schemas.openxmlformats.org/drawingml/2006/main" noChangeAspect="1"/>
+            </wp:cNvGraphicFramePr>
+            <a:graphic xmlns:a="http://schemas.openxmlformats.org/drawingml/2006/main">
+              <a:graphicData uri="http://schemas.openxmlformats.org/drawingml/2006/picture">
+                <pic:pic xmlns:pic="http://schemas.openxmlformats.org/drawingml/2006/picture">
+                  <pic:nvPicPr>
+                    <pic:cNvPr id="1" name=""/>
+                    <pic:cNvPicPr/>
+                  </pic:nvPicPr>
+                  <pic:blipFill>
+                    <a:blip r:embed="rId91"/>
+                    <a:stretch>
+                      <a:fillRect/>
+                    </a:stretch>
+                  </pic:blipFill>
+                  <pic:spPr>
+                    <a:xfrm>
+                      <a:off x="0" y="0"/>
                       <a:ext cx="5940425" cy="2862580"/>
                     </a:xfrm>
                     <a:prstGeom prst="rect">
@@ -11999,6 +13003,21 @@
         </w:drawing>
       </w:r>
     </w:p>
+    <w:p>
+      <w:r>
+        <w:br w:type="page"/>
+      </w:r>
+    </w:p>
+    <w:p>
+      <w:pPr>
+        <w:pStyle w:val="1"/>
+      </w:pPr>
+      <w:r>
+        <w:lastRenderedPageBreak/>
+        <w:t>Задание 16 ИТОГ</w:t>
+      </w:r>
+    </w:p>
+    <w:p/>
     <w:sectPr>
       <w:pgSz w:w="11906" w:h="16838"/>
       <w:pgMar w:top="1134" w:right="850" w:bottom="1134" w:left="1701" w:header="708" w:footer="708" w:gutter="0"/>

</xml_diff>